<commit_message>
End of Session 3
</commit_message>
<xml_diff>
--- a/指令.docx
+++ b/指令.docx
@@ -11,7 +11,21 @@
       </w:pPr>
       <w:r>
         <w:rPr>
-          <w:rFonts w:hint="eastAsia"/>
+          <w:sz w:val="28"/>
+          <w:szCs w:val="28"/>
+        </w:rPr>
+        <w:t>3</w:t>
+      </w:r>
+      <w:r>
+        <w:rPr>
+          <w:rFonts w:hint="eastAsia"/>
+          <w:sz w:val="28"/>
+          <w:szCs w:val="28"/>
+        </w:rPr>
+        <w:t>_</w:t>
+      </w:r>
+      <w:r>
+        <w:rPr>
           <w:sz w:val="28"/>
           <w:szCs w:val="28"/>
         </w:rPr>
@@ -23,16 +37,72 @@
           <w:sz w:val="28"/>
           <w:szCs w:val="28"/>
         </w:rPr>
-        <w:t>_</w:t>
-      </w:r>
-      <w:r>
-        <w:rPr>
-          <w:rFonts w:hint="eastAsia"/>
-          <w:sz w:val="28"/>
-          <w:szCs w:val="28"/>
-        </w:rPr>
-        <w:t>21</w:t>
-      </w:r>
+        <w:t>7</w:t>
+      </w:r>
+    </w:p>
+    <w:p>
+      <w:pPr>
+        <w:rPr>
+          <w:sz w:val="28"/>
+          <w:szCs w:val="28"/>
+        </w:rPr>
+      </w:pPr>
+      <w:r>
+        <w:rPr>
+          <w:rFonts w:hint="eastAsia"/>
+          <w:sz w:val="28"/>
+          <w:szCs w:val="28"/>
+        </w:rPr>
+        <w:t>資料庫</w:t>
+      </w:r>
+      <w:r>
+        <w:rPr>
+          <w:rFonts w:hint="eastAsia"/>
+          <w:sz w:val="28"/>
+          <w:szCs w:val="28"/>
+        </w:rPr>
+        <w:t>hash+salt</w:t>
+      </w:r>
+      <w:r>
+        <w:rPr>
+          <w:rFonts w:hint="eastAsia"/>
+          <w:sz w:val="28"/>
+          <w:szCs w:val="28"/>
+        </w:rPr>
+        <w:t>可參考</w:t>
+      </w:r>
+      <w:r>
+        <w:rPr>
+          <w:rFonts w:hint="eastAsia"/>
+          <w:sz w:val="28"/>
+          <w:szCs w:val="28"/>
+        </w:rPr>
+        <w:t>:</w:t>
+      </w:r>
+    </w:p>
+    <w:p>
+      <w:pPr>
+        <w:rPr>
+          <w:sz w:val="28"/>
+          <w:szCs w:val="28"/>
+        </w:rPr>
+      </w:pPr>
+      <w:hyperlink r:id="rId7" w:history="1">
+        <w:r>
+          <w:rPr>
+            <w:rStyle w:val="a8"/>
+          </w:rPr>
+          <w:t>https://sites.google.com/site/stevenattw/others/wang-zhan-mi-ma---hash-salt</w:t>
+        </w:r>
+      </w:hyperlink>
+    </w:p>
+    <w:p>
+      <w:pPr>
+        <w:rPr>
+          <w:sz w:val="28"/>
+          <w:szCs w:val="28"/>
+        </w:rPr>
+      </w:pPr>
     </w:p>
     <w:p>
       <w:pPr>
@@ -1299,6 +1369,7 @@
           <w:sz w:val="28"/>
           <w:szCs w:val="28"/>
         </w:rPr>
+        <w:lastRenderedPageBreak/>
         <w:t>打</w:t>
       </w:r>
       <w:r>
@@ -1470,16 +1541,7 @@
           <w:sz w:val="28"/>
           <w:szCs w:val="28"/>
         </w:rPr>
-        <w:t>建構</w:t>
-      </w:r>
-      <w:r>
-        <w:rPr>
-          <w:rFonts w:hint="eastAsia"/>
-          <w:sz w:val="28"/>
-          <w:szCs w:val="28"/>
-        </w:rPr>
-        <w:lastRenderedPageBreak/>
-        <w:t>式</w:t>
+        <w:t>建構式</w:t>
       </w:r>
     </w:p>
     <w:p>
@@ -1762,6 +1824,207 @@
           <w:szCs w:val="28"/>
         </w:rPr>
         <w:t xml:space="preserve">  git config --global user.name "Your Name"</w:t>
+      </w:r>
+    </w:p>
+    <w:p>
+      <w:pPr>
+        <w:rPr>
+          <w:sz w:val="28"/>
+          <w:szCs w:val="28"/>
+        </w:rPr>
+      </w:pPr>
+      <w:r>
+        <w:rPr>
+          <w:sz w:val="28"/>
+          <w:szCs w:val="28"/>
+        </w:rPr>
+        <w:t xml:space="preserve">  </w:t>
+      </w:r>
+    </w:p>
+    <w:p>
+      <w:pPr>
+        <w:rPr>
+          <w:sz w:val="28"/>
+          <w:szCs w:val="28"/>
+        </w:rPr>
+      </w:pPr>
+      <w:r>
+        <w:rPr>
+          <w:rFonts w:hint="eastAsia"/>
+          <w:sz w:val="28"/>
+          <w:szCs w:val="28"/>
+        </w:rPr>
+        <w:t xml:space="preserve"> </w:t>
+      </w:r>
+      <w:r>
+        <w:rPr>
+          <w:rFonts w:hint="eastAsia"/>
+          <w:sz w:val="28"/>
+          <w:szCs w:val="28"/>
+        </w:rPr>
+        <w:t>設定成</w:t>
+      </w:r>
+      <w:r>
+        <w:rPr>
+          <w:rFonts w:hint="eastAsia"/>
+          <w:sz w:val="28"/>
+          <w:szCs w:val="28"/>
+        </w:rPr>
+        <w:t>:</w:t>
+      </w:r>
+    </w:p>
+    <w:p>
+      <w:pPr>
+        <w:rPr>
+          <w:sz w:val="28"/>
+          <w:szCs w:val="28"/>
+        </w:rPr>
+      </w:pPr>
+      <w:r>
+        <w:rPr>
+          <w:rFonts w:hint="eastAsia"/>
+          <w:sz w:val="28"/>
+          <w:szCs w:val="28"/>
+        </w:rPr>
+        <w:t xml:space="preserve">  </w:t>
+      </w:r>
+      <w:r>
+        <w:rPr>
+          <w:sz w:val="28"/>
+          <w:szCs w:val="28"/>
+        </w:rPr>
+        <w:t xml:space="preserve">git config --global user.email "c6312900@gmail.com"  </w:t>
+      </w:r>
+    </w:p>
+    <w:p>
+      <w:pPr>
+        <w:ind w:firstLineChars="100" w:firstLine="280"/>
+        <w:rPr>
+          <w:sz w:val="28"/>
+          <w:szCs w:val="28"/>
+        </w:rPr>
+      </w:pPr>
+      <w:r>
+        <w:rPr>
+          <w:sz w:val="28"/>
+          <w:szCs w:val="28"/>
+        </w:rPr>
+        <w:t>git config --global user.name "Bill Fu"</w:t>
+      </w:r>
+    </w:p>
+    <w:p>
+      <w:pPr>
+        <w:ind w:firstLineChars="100" w:firstLine="280"/>
+        <w:rPr>
+          <w:sz w:val="28"/>
+          <w:szCs w:val="28"/>
+        </w:rPr>
+      </w:pPr>
+    </w:p>
+    <w:p>
+      <w:pPr>
+        <w:ind w:firstLineChars="100" w:firstLine="280"/>
+        <w:rPr>
+          <w:sz w:val="28"/>
+          <w:szCs w:val="28"/>
+        </w:rPr>
+      </w:pPr>
+      <w:r>
+        <w:rPr>
+          <w:rFonts w:hint="eastAsia"/>
+          <w:sz w:val="28"/>
+          <w:szCs w:val="28"/>
+        </w:rPr>
+        <w:t xml:space="preserve">github </w:t>
+      </w:r>
+      <w:r>
+        <w:rPr>
+          <w:rFonts w:hint="eastAsia"/>
+          <w:sz w:val="28"/>
+          <w:szCs w:val="28"/>
+        </w:rPr>
+        <w:t>帳號</w:t>
+      </w:r>
+      <w:r>
+        <w:rPr>
+          <w:rFonts w:hint="eastAsia"/>
+          <w:sz w:val="28"/>
+          <w:szCs w:val="28"/>
+        </w:rPr>
+        <w:t>:</w:t>
+      </w:r>
+      <w:r>
+        <w:rPr>
+          <w:sz w:val="28"/>
+          <w:szCs w:val="28"/>
+        </w:rPr>
+        <w:t xml:space="preserve"> </w:t>
+      </w:r>
+      <w:hyperlink r:id="rId8" w:history="1">
+        <w:r>
+          <w:rPr>
+            <w:rStyle w:val="a8"/>
+            <w:sz w:val="28"/>
+            <w:szCs w:val="28"/>
+          </w:rPr>
+          <w:t>c6312900@gmail.com</w:t>
+        </w:r>
+      </w:hyperlink>
+      <w:r>
+        <w:rPr>
+          <w:rFonts w:hint="eastAsia"/>
+          <w:sz w:val="28"/>
+          <w:szCs w:val="28"/>
+        </w:rPr>
+        <w:t xml:space="preserve"> </w:t>
+      </w:r>
+      <w:r>
+        <w:rPr>
+          <w:rFonts w:hint="eastAsia"/>
+          <w:sz w:val="28"/>
+          <w:szCs w:val="28"/>
+        </w:rPr>
+        <w:t>密碼</w:t>
+      </w:r>
+      <w:r>
+        <w:rPr>
+          <w:rFonts w:hint="eastAsia"/>
+          <w:sz w:val="28"/>
+          <w:szCs w:val="28"/>
+        </w:rPr>
+        <w:t>:Bill7321$</w:t>
+      </w:r>
+    </w:p>
+    <w:p>
+      <w:pPr>
+        <w:ind w:firstLineChars="100" w:firstLine="280"/>
+        <w:rPr>
+          <w:sz w:val="28"/>
+          <w:szCs w:val="28"/>
+        </w:rPr>
+      </w:pPr>
+      <w:r>
+        <w:rPr>
+          <w:sz w:val="28"/>
+          <w:szCs w:val="28"/>
+        </w:rPr>
+        <w:t xml:space="preserve">      </w:t>
+      </w:r>
+      <w:r>
+        <w:rPr>
+          <w:rFonts w:hint="eastAsia"/>
+          <w:sz w:val="28"/>
+          <w:szCs w:val="28"/>
+        </w:rPr>
+        <w:t>使用者名稱</w:t>
+      </w:r>
+      <w:r>
+        <w:rPr>
+          <w:rFonts w:hint="eastAsia"/>
+          <w:sz w:val="28"/>
+          <w:szCs w:val="28"/>
+        </w:rPr>
+        <w:t>:c6312900</w:t>
       </w:r>
     </w:p>
     <w:p>
@@ -2045,12 +2308,21 @@
           <w:szCs w:val="28"/>
         </w:rPr>
       </w:pPr>
-      <w:r>
-        <w:rPr>
-          <w:rFonts w:hint="eastAsia"/>
-          <w:sz w:val="28"/>
-          <w:szCs w:val="28"/>
-        </w:rPr>
+    </w:p>
+    <w:p>
+      <w:pPr>
+        <w:rPr>
+          <w:sz w:val="28"/>
+          <w:szCs w:val="28"/>
+        </w:rPr>
+      </w:pPr>
+      <w:r>
+        <w:rPr>
+          <w:rFonts w:hint="eastAsia"/>
+          <w:sz w:val="28"/>
+          <w:szCs w:val="28"/>
+        </w:rPr>
+        <w:lastRenderedPageBreak/>
         <w:t>2-21  Git</w:t>
       </w:r>
     </w:p>
@@ -2111,30 +2383,1175 @@
           <w:sz w:val="28"/>
           <w:szCs w:val="28"/>
         </w:rPr>
-        <w:t>2-21 7:17</w:t>
+        <w:t xml:space="preserve">2-21 7:17 </w:t>
+      </w:r>
+      <w:r>
+        <w:rPr>
+          <w:sz w:val="28"/>
+          <w:szCs w:val="28"/>
+        </w:rPr>
+        <w:t>initial Commit</w:t>
+      </w:r>
+      <w:r>
+        <w:rPr>
+          <w:sz w:val="28"/>
+          <w:szCs w:val="28"/>
+        </w:rPr>
+        <w:t xml:space="preserve"> </w:t>
+      </w:r>
+    </w:p>
+    <w:p>
+      <w:pPr>
+        <w:pStyle w:val="HTML"/>
+        <w:rPr>
+          <w:rFonts w:ascii="Consolas" w:hAnsi="Consolas"/>
+          <w:color w:val="24292E"/>
+          <w:sz w:val="21"/>
+          <w:szCs w:val="21"/>
+        </w:rPr>
+      </w:pPr>
+      <w:r>
+        <w:rPr>
+          <w:sz w:val="20"/>
+          <w:szCs w:val="20"/>
+        </w:rPr>
+        <w:t xml:space="preserve">2-21 9:13 </w:t>
+      </w:r>
+      <w:r>
+        <w:rPr>
+          <w:rFonts w:ascii="Consolas" w:hAnsi="Consolas"/>
+          <w:color w:val="24292E"/>
+          <w:sz w:val="20"/>
+          <w:szCs w:val="20"/>
+        </w:rPr>
+        <w:t>git remote add origin https://github.com/c6312900/DatingApp.git</w:t>
+      </w:r>
+    </w:p>
+    <w:p>
+      <w:pPr>
+        <w:rPr>
+          <w:sz w:val="28"/>
+          <w:szCs w:val="28"/>
+        </w:rPr>
+      </w:pPr>
+      <w:r>
+        <w:rPr>
+          <w:rFonts w:hint="eastAsia"/>
+          <w:sz w:val="28"/>
+          <w:szCs w:val="28"/>
+        </w:rPr>
+        <w:t>3-25 2:12</w:t>
+      </w:r>
+      <w:r>
+        <w:rPr>
+          <w:rFonts w:hint="eastAsia"/>
+          <w:color w:val="FF0000"/>
+          <w:sz w:val="28"/>
+          <w:szCs w:val="28"/>
+        </w:rPr>
+        <w:t xml:space="preserve"> dotnet ef migrations add AddedUserEntity</w:t>
+      </w:r>
+    </w:p>
+    <w:p>
+      <w:pPr>
+        <w:rPr>
+          <w:color w:val="FF0000"/>
+          <w:sz w:val="28"/>
+          <w:szCs w:val="28"/>
+        </w:rPr>
+      </w:pPr>
+      <w:r>
+        <w:rPr>
+          <w:sz w:val="28"/>
+          <w:szCs w:val="28"/>
+        </w:rPr>
+        <w:t xml:space="preserve">3-25 2:58 </w:t>
+      </w:r>
+      <w:r>
+        <w:rPr>
+          <w:color w:val="FF0000"/>
+          <w:sz w:val="28"/>
+          <w:szCs w:val="28"/>
+        </w:rPr>
+        <w:t>dotnet ef</w:t>
+      </w:r>
+      <w:r>
+        <w:rPr>
+          <w:rFonts w:hint="eastAsia"/>
+          <w:color w:val="FF0000"/>
+          <w:sz w:val="28"/>
+          <w:szCs w:val="28"/>
+        </w:rPr>
+        <w:t xml:space="preserve"> database update</w:t>
+      </w:r>
+    </w:p>
+    <w:p>
+      <w:pPr>
+        <w:rPr>
+          <w:color w:val="000000" w:themeColor="text1"/>
+          <w:sz w:val="28"/>
+          <w:szCs w:val="28"/>
+        </w:rPr>
+      </w:pPr>
+    </w:p>
+    <w:p>
+      <w:pPr>
+        <w:rPr>
+          <w:color w:val="000000" w:themeColor="text1"/>
+          <w:sz w:val="28"/>
+          <w:szCs w:val="28"/>
+        </w:rPr>
+      </w:pPr>
+      <w:r>
+        <w:rPr>
+          <w:color w:val="000000" w:themeColor="text1"/>
+          <w:sz w:val="28"/>
+          <w:szCs w:val="28"/>
+        </w:rPr>
+        <w:t>3-32 3:05</w:t>
+      </w:r>
+      <w:r>
+        <w:rPr>
+          <w:rFonts w:hint="eastAsia"/>
+          <w:color w:val="000000" w:themeColor="text1"/>
+          <w:sz w:val="28"/>
+          <w:szCs w:val="28"/>
+        </w:rPr>
+        <w:t xml:space="preserve"> </w:t>
+      </w:r>
+      <w:r>
+        <w:rPr>
+          <w:color w:val="000000" w:themeColor="text1"/>
+          <w:sz w:val="28"/>
+          <w:szCs w:val="28"/>
+        </w:rPr>
+        <w:t>Debug</w:t>
+      </w:r>
+    </w:p>
+    <w:p>
+      <w:pPr>
+        <w:rPr>
+          <w:color w:val="000000" w:themeColor="text1"/>
+          <w:sz w:val="28"/>
+          <w:szCs w:val="28"/>
+        </w:rPr>
+      </w:pPr>
+      <w:r>
+        <w:rPr>
+          <w:rFonts w:hint="eastAsia"/>
+          <w:color w:val="000000" w:themeColor="text1"/>
+          <w:sz w:val="28"/>
+          <w:szCs w:val="28"/>
+        </w:rPr>
+        <w:t>1.</w:t>
+      </w:r>
+      <w:r>
+        <w:rPr>
+          <w:rFonts w:hint="eastAsia"/>
+          <w:color w:val="000000" w:themeColor="text1"/>
+          <w:sz w:val="28"/>
+          <w:szCs w:val="28"/>
+        </w:rPr>
+        <w:t>先在</w:t>
+      </w:r>
+      <w:r>
+        <w:rPr>
+          <w:rFonts w:hint="eastAsia"/>
+          <w:color w:val="000000" w:themeColor="text1"/>
+          <w:sz w:val="28"/>
+          <w:szCs w:val="28"/>
+        </w:rPr>
+        <w:t>Terminal</w:t>
+      </w:r>
+      <w:r>
+        <w:rPr>
+          <w:rFonts w:hint="eastAsia"/>
+          <w:color w:val="000000" w:themeColor="text1"/>
+          <w:sz w:val="28"/>
+          <w:szCs w:val="28"/>
+        </w:rPr>
+        <w:t>頁籤跑程式</w:t>
+      </w:r>
+      <w:r>
+        <w:rPr>
+          <w:color w:val="000000" w:themeColor="text1"/>
+          <w:sz w:val="28"/>
+          <w:szCs w:val="28"/>
+        </w:rPr>
+        <w:t>dotnet  run</w:t>
+      </w:r>
+    </w:p>
+    <w:p>
+      <w:pPr>
+        <w:rPr>
+          <w:color w:val="000000" w:themeColor="text1"/>
+          <w:sz w:val="28"/>
+          <w:szCs w:val="28"/>
+        </w:rPr>
+      </w:pPr>
+      <w:r>
+        <w:rPr>
+          <w:rFonts w:hint="eastAsia"/>
+          <w:color w:val="000000" w:themeColor="text1"/>
+          <w:sz w:val="28"/>
+          <w:szCs w:val="28"/>
+        </w:rPr>
+        <w:t>2.</w:t>
+      </w:r>
+      <w:r>
+        <w:rPr>
+          <w:rFonts w:hint="eastAsia"/>
+          <w:color w:val="000000" w:themeColor="text1"/>
+          <w:sz w:val="28"/>
+          <w:szCs w:val="28"/>
+        </w:rPr>
+        <w:t>先設中斷點</w:t>
+      </w:r>
+      <w:r>
+        <w:rPr>
+          <w:rFonts w:hint="eastAsia"/>
+          <w:color w:val="000000" w:themeColor="text1"/>
+          <w:sz w:val="28"/>
+          <w:szCs w:val="28"/>
+        </w:rPr>
+        <w:t>,</w:t>
+      </w:r>
+      <w:r>
+        <w:rPr>
+          <w:rFonts w:hint="eastAsia"/>
+          <w:color w:val="000000" w:themeColor="text1"/>
+          <w:sz w:val="28"/>
+          <w:szCs w:val="28"/>
+        </w:rPr>
+        <w:t>按</w:t>
+      </w:r>
+      <w:r>
+        <w:rPr>
+          <w:rFonts w:hint="eastAsia"/>
+          <w:color w:val="000000" w:themeColor="text1"/>
+          <w:sz w:val="28"/>
+          <w:szCs w:val="28"/>
+        </w:rPr>
+        <w:t>VSCODE</w:t>
+      </w:r>
+      <w:r>
+        <w:rPr>
+          <w:rFonts w:hint="eastAsia"/>
+          <w:color w:val="000000" w:themeColor="text1"/>
+          <w:sz w:val="28"/>
+          <w:szCs w:val="28"/>
+        </w:rPr>
+        <w:t>最</w:t>
+      </w:r>
+      <w:r>
+        <w:rPr>
+          <w:rFonts w:hint="eastAsia"/>
+          <w:color w:val="000000" w:themeColor="text1"/>
+          <w:sz w:val="28"/>
+          <w:szCs w:val="28"/>
+        </w:rPr>
+        <w:t>中左邊</w:t>
+      </w:r>
+      <w:r>
+        <w:rPr>
+          <w:rFonts w:hint="eastAsia"/>
+          <w:color w:val="000000" w:themeColor="text1"/>
+          <w:sz w:val="28"/>
+          <w:szCs w:val="28"/>
+        </w:rPr>
+        <w:t>有</w:t>
+      </w:r>
+      <w:r>
+        <w:rPr>
+          <w:rFonts w:hint="eastAsia"/>
+          <w:color w:val="000000" w:themeColor="text1"/>
+          <w:sz w:val="28"/>
+          <w:szCs w:val="28"/>
+        </w:rPr>
+        <w:t>1</w:t>
+      </w:r>
+      <w:r>
+        <w:rPr>
+          <w:rFonts w:hint="eastAsia"/>
+          <w:color w:val="000000" w:themeColor="text1"/>
+          <w:sz w:val="28"/>
+          <w:szCs w:val="28"/>
+        </w:rPr>
+        <w:t>隻蟲的按鈕</w:t>
+      </w:r>
+      <w:r>
+        <w:rPr>
+          <w:rFonts w:hint="eastAsia"/>
+          <w:color w:val="000000" w:themeColor="text1"/>
+          <w:sz w:val="28"/>
+          <w:szCs w:val="28"/>
+        </w:rPr>
+        <w:t>,</w:t>
+      </w:r>
+      <w:r>
+        <w:rPr>
+          <w:rFonts w:hint="eastAsia"/>
+          <w:color w:val="000000" w:themeColor="text1"/>
+          <w:sz w:val="28"/>
+          <w:szCs w:val="28"/>
+        </w:rPr>
+        <w:t>然後在左邊上方</w:t>
+      </w:r>
+      <w:r>
+        <w:rPr>
+          <w:rFonts w:hint="eastAsia"/>
+          <w:color w:val="000000" w:themeColor="text1"/>
+          <w:sz w:val="28"/>
+          <w:szCs w:val="28"/>
+        </w:rPr>
+        <w:t>,</w:t>
+      </w:r>
+      <w:r>
+        <w:rPr>
+          <w:rFonts w:hint="eastAsia"/>
+          <w:color w:val="000000" w:themeColor="text1"/>
+          <w:sz w:val="28"/>
+          <w:szCs w:val="28"/>
+        </w:rPr>
+        <w:t xml:space="preserve"> </w:t>
+      </w:r>
+      <w:r>
+        <w:rPr>
+          <w:rFonts w:hint="eastAsia"/>
+          <w:color w:val="000000" w:themeColor="text1"/>
+          <w:sz w:val="28"/>
+          <w:szCs w:val="28"/>
+        </w:rPr>
+        <w:t>綠色箭頭旁</w:t>
+      </w:r>
+      <w:r>
+        <w:rPr>
+          <w:rFonts w:hint="eastAsia"/>
+          <w:color w:val="000000" w:themeColor="text1"/>
+          <w:sz w:val="28"/>
+          <w:szCs w:val="28"/>
+        </w:rPr>
+        <w:t>,</w:t>
+      </w:r>
+      <w:r>
+        <w:rPr>
+          <w:rFonts w:hint="eastAsia"/>
+          <w:color w:val="000000" w:themeColor="text1"/>
+          <w:sz w:val="28"/>
+          <w:szCs w:val="28"/>
+        </w:rPr>
+        <w:t>選擇</w:t>
+      </w:r>
+      <w:r>
+        <w:rPr>
+          <w:rFonts w:hint="eastAsia"/>
+          <w:color w:val="000000" w:themeColor="text1"/>
+          <w:sz w:val="28"/>
+          <w:szCs w:val="28"/>
+        </w:rPr>
+        <w:t>Add Configuration</w:t>
+      </w:r>
+      <w:r>
+        <w:rPr>
+          <w:color w:val="000000" w:themeColor="text1"/>
+          <w:sz w:val="28"/>
+          <w:szCs w:val="28"/>
+        </w:rPr>
+        <w:sym w:font="Wingdings" w:char="F0E0"/>
+      </w:r>
+      <w:r>
+        <w:rPr>
+          <w:color w:val="000000" w:themeColor="text1"/>
+          <w:sz w:val="28"/>
+          <w:szCs w:val="28"/>
+        </w:rPr>
+        <w:t>.NET Core</w:t>
+      </w:r>
+      <w:r>
+        <w:rPr>
+          <w:color w:val="000000" w:themeColor="text1"/>
+          <w:sz w:val="28"/>
+          <w:szCs w:val="28"/>
+        </w:rPr>
+        <w:sym w:font="Wingdings" w:char="F0E0"/>
+      </w:r>
+      <w:r>
+        <w:rPr>
+          <w:rFonts w:hint="eastAsia"/>
+          <w:color w:val="000000" w:themeColor="text1"/>
+          <w:sz w:val="28"/>
+          <w:szCs w:val="28"/>
+        </w:rPr>
+        <w:t>選擇</w:t>
+      </w:r>
+      <w:r>
+        <w:rPr>
+          <w:rFonts w:hint="eastAsia"/>
+          <w:color w:val="000000" w:themeColor="text1"/>
+          <w:sz w:val="28"/>
+          <w:szCs w:val="28"/>
+        </w:rPr>
+        <w:t>.</w:t>
+      </w:r>
+      <w:r>
+        <w:rPr>
+          <w:color w:val="000000" w:themeColor="text1"/>
+          <w:sz w:val="28"/>
+          <w:szCs w:val="28"/>
+        </w:rPr>
+        <w:t>NET Core Attach</w:t>
+      </w:r>
+      <w:r>
+        <w:rPr>
+          <w:rFonts w:hint="eastAsia"/>
+          <w:color w:val="000000" w:themeColor="text1"/>
+          <w:sz w:val="28"/>
+          <w:szCs w:val="28"/>
+        </w:rPr>
+        <w:t xml:space="preserve">, </w:t>
+      </w:r>
+      <w:r>
+        <w:rPr>
+          <w:rFonts w:hint="eastAsia"/>
+          <w:color w:val="000000" w:themeColor="text1"/>
+          <w:sz w:val="28"/>
+          <w:szCs w:val="28"/>
+        </w:rPr>
+        <w:t>K</w:t>
+      </w:r>
+      <w:r>
+        <w:rPr>
+          <w:color w:val="000000" w:themeColor="text1"/>
+          <w:sz w:val="28"/>
+          <w:szCs w:val="28"/>
+        </w:rPr>
+        <w:t>EY</w:t>
+      </w:r>
+      <w:r>
+        <w:rPr>
+          <w:rFonts w:hint="eastAsia"/>
+          <w:color w:val="000000" w:themeColor="text1"/>
+          <w:sz w:val="28"/>
+          <w:szCs w:val="28"/>
+        </w:rPr>
+        <w:t>入</w:t>
+      </w:r>
+      <w:r>
+        <w:rPr>
+          <w:rFonts w:hint="eastAsia"/>
+          <w:color w:val="000000" w:themeColor="text1"/>
+          <w:sz w:val="28"/>
+          <w:szCs w:val="28"/>
+        </w:rPr>
+        <w:t>該</w:t>
+      </w:r>
+      <w:r>
+        <w:rPr>
+          <w:rFonts w:hint="eastAsia"/>
+          <w:color w:val="000000" w:themeColor="text1"/>
+          <w:sz w:val="28"/>
+          <w:szCs w:val="28"/>
+        </w:rPr>
+        <w:t>程式</w:t>
+      </w:r>
+      <w:r>
+        <w:rPr>
+          <w:rFonts w:hint="eastAsia"/>
+          <w:color w:val="000000" w:themeColor="text1"/>
+          <w:sz w:val="28"/>
+          <w:szCs w:val="28"/>
+        </w:rPr>
+        <w:t>DatingApp.API</w:t>
+      </w:r>
+      <w:r>
+        <w:rPr>
+          <w:rFonts w:hint="eastAsia"/>
+          <w:color w:val="000000" w:themeColor="text1"/>
+          <w:sz w:val="28"/>
+          <w:szCs w:val="28"/>
+        </w:rPr>
+        <w:t>.</w:t>
+      </w:r>
+      <w:r>
+        <w:rPr>
+          <w:color w:val="000000" w:themeColor="text1"/>
+          <w:sz w:val="28"/>
+          <w:szCs w:val="28"/>
+        </w:rPr>
+        <w:t>exe</w:t>
+      </w:r>
+    </w:p>
+    <w:p>
+      <w:pPr>
+        <w:rPr>
+          <w:color w:val="000000" w:themeColor="text1"/>
+          <w:sz w:val="28"/>
+          <w:szCs w:val="28"/>
+        </w:rPr>
+      </w:pPr>
+      <w:r>
+        <w:rPr>
+          <w:rFonts w:hint="eastAsia"/>
+          <w:color w:val="000000" w:themeColor="text1"/>
+          <w:sz w:val="28"/>
+          <w:szCs w:val="28"/>
+        </w:rPr>
+        <w:t>3.</w:t>
+      </w:r>
+      <w:r>
+        <w:rPr>
+          <w:rFonts w:hint="eastAsia"/>
+          <w:color w:val="000000" w:themeColor="text1"/>
+          <w:sz w:val="28"/>
+          <w:szCs w:val="28"/>
+        </w:rPr>
+        <w:t>去</w:t>
+      </w:r>
+      <w:r>
+        <w:rPr>
+          <w:rFonts w:hint="eastAsia"/>
+          <w:color w:val="000000" w:themeColor="text1"/>
+          <w:sz w:val="28"/>
+          <w:szCs w:val="28"/>
+        </w:rPr>
+        <w:t>postname</w:t>
+      </w:r>
+      <w:r>
+        <w:rPr>
+          <w:rFonts w:hint="eastAsia"/>
+          <w:color w:val="000000" w:themeColor="text1"/>
+          <w:sz w:val="28"/>
+          <w:szCs w:val="28"/>
+        </w:rPr>
+        <w:t>看</w:t>
+      </w:r>
+    </w:p>
+    <w:p>
+      <w:pPr>
+        <w:rPr>
+          <w:color w:val="000000" w:themeColor="text1"/>
+          <w:sz w:val="28"/>
+          <w:szCs w:val="28"/>
+        </w:rPr>
+      </w:pPr>
+      <w:r>
+        <w:rPr>
+          <w:rFonts w:hint="eastAsia"/>
+          <w:color w:val="000000" w:themeColor="text1"/>
+          <w:sz w:val="28"/>
+          <w:szCs w:val="28"/>
+        </w:rPr>
+        <w:t xml:space="preserve">3-35 00:44 </w:t>
+      </w:r>
+      <w:r>
+        <w:rPr>
+          <w:rFonts w:hint="eastAsia"/>
+          <w:color w:val="000000" w:themeColor="text1"/>
+          <w:sz w:val="28"/>
+          <w:szCs w:val="28"/>
+        </w:rPr>
+        <w:t>若是</w:t>
+      </w:r>
+      <w:r>
+        <w:rPr>
+          <w:rFonts w:hint="eastAsia"/>
+          <w:color w:val="000000" w:themeColor="text1"/>
+          <w:sz w:val="28"/>
+          <w:szCs w:val="28"/>
+        </w:rPr>
+        <w:t xml:space="preserve"> </w:t>
+      </w:r>
+      <w:r>
+        <w:rPr>
+          <w:color w:val="000000" w:themeColor="text1"/>
+          <w:sz w:val="28"/>
+          <w:szCs w:val="28"/>
+        </w:rPr>
+        <w:t>netcoreapp3.0</w:t>
+      </w:r>
+      <w:r>
+        <w:rPr>
+          <w:rFonts w:hint="eastAsia"/>
+          <w:color w:val="000000" w:themeColor="text1"/>
+          <w:sz w:val="28"/>
+          <w:szCs w:val="28"/>
+        </w:rPr>
+        <w:t xml:space="preserve"> </w:t>
+      </w:r>
+      <w:r>
+        <w:rPr>
+          <w:rFonts w:hint="eastAsia"/>
+          <w:color w:val="000000" w:themeColor="text1"/>
+          <w:sz w:val="28"/>
+          <w:szCs w:val="28"/>
+        </w:rPr>
+        <w:t>擇要安裝</w:t>
+      </w:r>
+      <w:r>
+        <w:rPr>
+          <w:rFonts w:hint="eastAsia"/>
+          <w:color w:val="000000" w:themeColor="text1"/>
+          <w:sz w:val="28"/>
+          <w:szCs w:val="28"/>
+        </w:rPr>
+        <w:t>pac</w:t>
+      </w:r>
+      <w:r>
+        <w:rPr>
+          <w:color w:val="000000" w:themeColor="text1"/>
+          <w:sz w:val="28"/>
+          <w:szCs w:val="28"/>
+        </w:rPr>
+        <w:t>k</w:t>
+      </w:r>
+      <w:r>
+        <w:rPr>
+          <w:rFonts w:hint="eastAsia"/>
+          <w:color w:val="000000" w:themeColor="text1"/>
+          <w:sz w:val="28"/>
+          <w:szCs w:val="28"/>
+        </w:rPr>
+        <w:t>age</w:t>
+      </w:r>
+      <w:r>
+        <w:rPr>
+          <w:color w:val="000000" w:themeColor="text1"/>
+          <w:sz w:val="28"/>
+          <w:szCs w:val="28"/>
+        </w:rPr>
+        <w:t xml:space="preserve">s </w:t>
+      </w:r>
+      <w:r>
+        <w:rPr>
+          <w:rFonts w:hint="eastAsia"/>
+          <w:color w:val="000000" w:themeColor="text1"/>
+          <w:sz w:val="28"/>
+          <w:szCs w:val="28"/>
+        </w:rPr>
+        <w:t>按</w:t>
+      </w:r>
+    </w:p>
+    <w:p>
+      <w:pPr>
+        <w:rPr>
+          <w:color w:val="000000" w:themeColor="text1"/>
+          <w:sz w:val="28"/>
+          <w:szCs w:val="28"/>
+        </w:rPr>
+      </w:pPr>
+      <w:r>
+        <w:rPr>
+          <w:rFonts w:hint="eastAsia"/>
+          <w:color w:val="000000" w:themeColor="text1"/>
+          <w:sz w:val="28"/>
+          <w:szCs w:val="28"/>
+        </w:rPr>
+        <w:t xml:space="preserve">    </w:t>
+      </w:r>
+      <w:r>
+        <w:rPr>
+          <w:color w:val="000000" w:themeColor="text1"/>
+          <w:sz w:val="28"/>
+          <w:szCs w:val="28"/>
+        </w:rPr>
+        <w:t>Ctrl+shift+p</w:t>
+      </w:r>
+      <w:r>
+        <w:rPr>
+          <w:rFonts w:hint="eastAsia"/>
+          <w:color w:val="000000" w:themeColor="text1"/>
+          <w:sz w:val="28"/>
+          <w:szCs w:val="28"/>
+        </w:rPr>
+        <w:t>選</w:t>
+      </w:r>
+      <w:r>
+        <w:rPr>
+          <w:rFonts w:hint="eastAsia"/>
+          <w:color w:val="000000" w:themeColor="text1"/>
+          <w:sz w:val="28"/>
+          <w:szCs w:val="28"/>
+        </w:rPr>
+        <w:t xml:space="preserve"> </w:t>
+      </w:r>
+      <w:r>
+        <w:rPr>
+          <w:color w:val="000000" w:themeColor="text1"/>
+          <w:sz w:val="28"/>
+          <w:szCs w:val="28"/>
+        </w:rPr>
+        <w:t>N</w:t>
+      </w:r>
+      <w:r>
+        <w:rPr>
+          <w:rFonts w:hint="eastAsia"/>
+          <w:color w:val="000000" w:themeColor="text1"/>
+          <w:sz w:val="28"/>
+          <w:szCs w:val="28"/>
+        </w:rPr>
+        <w:t>u</w:t>
+      </w:r>
+      <w:r>
+        <w:rPr>
+          <w:color w:val="000000" w:themeColor="text1"/>
+          <w:sz w:val="28"/>
+          <w:szCs w:val="28"/>
+        </w:rPr>
+        <w:t>G</w:t>
+      </w:r>
+      <w:r>
+        <w:rPr>
+          <w:rFonts w:hint="eastAsia"/>
+          <w:color w:val="000000" w:themeColor="text1"/>
+          <w:sz w:val="28"/>
+          <w:szCs w:val="28"/>
+        </w:rPr>
+        <w:t>et</w:t>
+      </w:r>
+      <w:r>
+        <w:rPr>
+          <w:color w:val="000000" w:themeColor="text1"/>
+          <w:sz w:val="28"/>
+          <w:szCs w:val="28"/>
+        </w:rPr>
+        <w:t xml:space="preserve"> Package Manager : Add Package</w:t>
+      </w:r>
+    </w:p>
+    <w:p>
+      <w:pPr>
+        <w:rPr>
+          <w:color w:val="000000" w:themeColor="text1"/>
+          <w:sz w:val="28"/>
+          <w:szCs w:val="28"/>
+        </w:rPr>
+      </w:pPr>
+      <w:r>
+        <w:rPr>
+          <w:color w:val="000000" w:themeColor="text1"/>
+          <w:sz w:val="28"/>
+          <w:szCs w:val="28"/>
+        </w:rPr>
+        <w:t xml:space="preserve">    </w:t>
+      </w:r>
+      <w:r>
+        <w:rPr>
+          <w:rFonts w:hint="eastAsia"/>
+          <w:color w:val="000000" w:themeColor="text1"/>
+          <w:sz w:val="28"/>
+          <w:szCs w:val="28"/>
+        </w:rPr>
+        <w:t>輸入</w:t>
+      </w:r>
+      <w:r>
+        <w:rPr>
+          <w:color w:val="000000" w:themeColor="text1"/>
+          <w:sz w:val="28"/>
+          <w:szCs w:val="28"/>
+        </w:rPr>
+        <w:t>M</w:t>
+      </w:r>
+      <w:r>
+        <w:rPr>
+          <w:rFonts w:hint="eastAsia"/>
+          <w:color w:val="000000" w:themeColor="text1"/>
+          <w:sz w:val="28"/>
+          <w:szCs w:val="28"/>
+        </w:rPr>
+        <w:t>icrosoft.</w:t>
+      </w:r>
+      <w:r>
+        <w:rPr>
+          <w:color w:val="000000" w:themeColor="text1"/>
+          <w:sz w:val="28"/>
+          <w:szCs w:val="28"/>
+        </w:rPr>
+        <w:t xml:space="preserve">identityModel </w:t>
+      </w:r>
+      <w:r>
+        <w:rPr>
+          <w:rFonts w:hint="eastAsia"/>
+          <w:color w:val="000000" w:themeColor="text1"/>
+          <w:sz w:val="28"/>
+          <w:szCs w:val="28"/>
+        </w:rPr>
+        <w:t>選</w:t>
+      </w:r>
+      <w:r>
+        <w:rPr>
+          <w:rFonts w:hint="eastAsia"/>
+          <w:color w:val="000000" w:themeColor="text1"/>
+          <w:sz w:val="28"/>
+          <w:szCs w:val="28"/>
+        </w:rPr>
+        <w:t xml:space="preserve"> </w:t>
+      </w:r>
+      <w:r>
+        <w:rPr>
+          <w:color w:val="000000" w:themeColor="text1"/>
+          <w:sz w:val="28"/>
+          <w:szCs w:val="28"/>
+        </w:rPr>
+        <w:t>M</w:t>
+      </w:r>
+      <w:r>
+        <w:rPr>
+          <w:rFonts w:hint="eastAsia"/>
+          <w:color w:val="000000" w:themeColor="text1"/>
+          <w:sz w:val="28"/>
+          <w:szCs w:val="28"/>
+        </w:rPr>
+        <w:t>icrosoft.</w:t>
+      </w:r>
+      <w:r>
+        <w:rPr>
+          <w:color w:val="000000" w:themeColor="text1"/>
+          <w:sz w:val="28"/>
+          <w:szCs w:val="28"/>
+        </w:rPr>
+        <w:t>identityModel</w:t>
+      </w:r>
+      <w:r>
+        <w:rPr>
+          <w:rFonts w:hint="eastAsia"/>
+          <w:color w:val="000000" w:themeColor="text1"/>
+          <w:sz w:val="28"/>
+          <w:szCs w:val="28"/>
+        </w:rPr>
+        <w:t>.</w:t>
+      </w:r>
+      <w:r>
+        <w:rPr>
+          <w:color w:val="000000" w:themeColor="text1"/>
+          <w:sz w:val="28"/>
+          <w:szCs w:val="28"/>
+        </w:rPr>
+        <w:t>Tokens</w:t>
+      </w:r>
+    </w:p>
+    <w:p>
+      <w:pPr>
+        <w:rPr>
+          <w:color w:val="000000" w:themeColor="text1"/>
+          <w:sz w:val="28"/>
+          <w:szCs w:val="28"/>
+        </w:rPr>
+      </w:pPr>
+      <w:r>
+        <w:rPr>
+          <w:color w:val="000000" w:themeColor="text1"/>
+          <w:sz w:val="28"/>
+          <w:szCs w:val="28"/>
+        </w:rPr>
+        <w:t xml:space="preserve">    </w:t>
+      </w:r>
+      <w:r>
+        <w:rPr>
+          <w:rFonts w:hint="eastAsia"/>
+          <w:color w:val="000000" w:themeColor="text1"/>
+          <w:sz w:val="28"/>
+          <w:szCs w:val="28"/>
+        </w:rPr>
+        <w:t>選</w:t>
+      </w:r>
+      <w:r>
+        <w:rPr>
+          <w:rFonts w:hint="eastAsia"/>
+          <w:color w:val="000000" w:themeColor="text1"/>
+          <w:sz w:val="28"/>
+          <w:szCs w:val="28"/>
+        </w:rPr>
+        <w:t>最新版本</w:t>
+      </w:r>
+      <w:r>
+        <w:rPr>
+          <w:rFonts w:hint="eastAsia"/>
+          <w:color w:val="000000" w:themeColor="text1"/>
+          <w:sz w:val="28"/>
+          <w:szCs w:val="28"/>
+        </w:rPr>
+        <w:t>(</w:t>
+      </w:r>
+      <w:r>
+        <w:rPr>
+          <w:rFonts w:hint="eastAsia"/>
+          <w:color w:val="000000" w:themeColor="text1"/>
+          <w:sz w:val="28"/>
+          <w:szCs w:val="28"/>
+        </w:rPr>
+        <w:t>目前是</w:t>
+      </w:r>
+      <w:r>
+        <w:rPr>
+          <w:rFonts w:hint="eastAsia"/>
+          <w:color w:val="000000" w:themeColor="text1"/>
+          <w:sz w:val="28"/>
+          <w:szCs w:val="28"/>
+        </w:rPr>
+        <w:t>5.6.0)</w:t>
+      </w:r>
+      <w:r>
+        <w:rPr>
+          <w:rFonts w:hint="eastAsia"/>
+          <w:color w:val="000000" w:themeColor="text1"/>
+          <w:sz w:val="28"/>
+          <w:szCs w:val="28"/>
+        </w:rPr>
+        <w:t xml:space="preserve"> </w:t>
+      </w:r>
+      <w:r>
+        <w:rPr>
+          <w:color w:val="000000" w:themeColor="text1"/>
+          <w:sz w:val="28"/>
+          <w:szCs w:val="28"/>
+        </w:rPr>
+        <w:t>,</w:t>
+      </w:r>
+      <w:r>
+        <w:rPr>
+          <w:rFonts w:hint="eastAsia"/>
+          <w:color w:val="000000" w:themeColor="text1"/>
+          <w:sz w:val="28"/>
+          <w:szCs w:val="28"/>
+        </w:rPr>
+        <w:t>接著再安裝第</w:t>
+      </w:r>
+      <w:r>
+        <w:rPr>
+          <w:rFonts w:hint="eastAsia"/>
+          <w:color w:val="000000" w:themeColor="text1"/>
+          <w:sz w:val="28"/>
+          <w:szCs w:val="28"/>
+        </w:rPr>
+        <w:t>2</w:t>
+      </w:r>
+      <w:r>
+        <w:rPr>
+          <w:rFonts w:hint="eastAsia"/>
+          <w:color w:val="000000" w:themeColor="text1"/>
+          <w:sz w:val="28"/>
+          <w:szCs w:val="28"/>
+        </w:rPr>
+        <w:t>個</w:t>
+      </w:r>
+      <w:r>
+        <w:rPr>
+          <w:rFonts w:hint="eastAsia"/>
+          <w:color w:val="000000" w:themeColor="text1"/>
+          <w:sz w:val="28"/>
+          <w:szCs w:val="28"/>
+        </w:rPr>
+        <w:t>package ,</w:t>
+      </w:r>
+    </w:p>
+    <w:p>
+      <w:pPr>
+        <w:rPr>
+          <w:color w:val="000000" w:themeColor="text1"/>
+          <w:sz w:val="28"/>
+          <w:szCs w:val="28"/>
+        </w:rPr>
+      </w:pPr>
+      <w:r>
+        <w:rPr>
+          <w:color w:val="000000" w:themeColor="text1"/>
+          <w:sz w:val="28"/>
+          <w:szCs w:val="28"/>
+        </w:rPr>
+        <w:t xml:space="preserve">    </w:t>
+      </w:r>
+      <w:r>
+        <w:rPr>
+          <w:rFonts w:hint="eastAsia"/>
+          <w:color w:val="000000" w:themeColor="text1"/>
+          <w:sz w:val="28"/>
+          <w:szCs w:val="28"/>
+        </w:rPr>
+        <w:t>輸入</w:t>
+      </w:r>
+      <w:r>
+        <w:rPr>
+          <w:rFonts w:hint="eastAsia"/>
+          <w:color w:val="000000" w:themeColor="text1"/>
+          <w:sz w:val="28"/>
+          <w:szCs w:val="28"/>
+        </w:rPr>
+        <w:t>System</w:t>
+      </w:r>
+      <w:r>
+        <w:rPr>
+          <w:color w:val="000000" w:themeColor="text1"/>
+          <w:sz w:val="28"/>
+          <w:szCs w:val="28"/>
+        </w:rPr>
+        <w:t>.identityModel.Tokens</w:t>
+      </w:r>
+      <w:r>
+        <w:rPr>
+          <w:color w:val="000000" w:themeColor="text1"/>
+          <w:sz w:val="28"/>
+          <w:szCs w:val="28"/>
+        </w:rPr>
+        <w:t>.Jwt</w:t>
+      </w:r>
+      <w:r>
+        <w:rPr>
+          <w:rFonts w:hint="eastAsia"/>
+          <w:color w:val="000000" w:themeColor="text1"/>
+          <w:sz w:val="28"/>
+          <w:szCs w:val="28"/>
+        </w:rPr>
+        <w:t xml:space="preserve">, </w:t>
+      </w:r>
+      <w:r>
+        <w:rPr>
+          <w:rFonts w:hint="eastAsia"/>
+          <w:color w:val="000000" w:themeColor="text1"/>
+          <w:sz w:val="28"/>
+          <w:szCs w:val="28"/>
+        </w:rPr>
+        <w:t>選最新版本</w:t>
+      </w:r>
+      <w:r>
+        <w:rPr>
+          <w:rFonts w:hint="eastAsia"/>
+          <w:color w:val="000000" w:themeColor="text1"/>
+          <w:sz w:val="28"/>
+          <w:szCs w:val="28"/>
+        </w:rPr>
+        <w:t>(</w:t>
+      </w:r>
+      <w:r>
+        <w:rPr>
+          <w:rFonts w:hint="eastAsia"/>
+          <w:color w:val="000000" w:themeColor="text1"/>
+          <w:sz w:val="28"/>
+          <w:szCs w:val="28"/>
+        </w:rPr>
+        <w:t>目前是</w:t>
+      </w:r>
+      <w:r>
+        <w:rPr>
+          <w:rFonts w:hint="eastAsia"/>
+          <w:color w:val="000000" w:themeColor="text1"/>
+          <w:sz w:val="28"/>
+          <w:szCs w:val="28"/>
+        </w:rPr>
+        <w:t>5.6.0)</w:t>
+      </w:r>
+    </w:p>
+    <w:p>
+      <w:pPr>
+        <w:rPr>
+          <w:color w:val="000000" w:themeColor="text1"/>
+          <w:sz w:val="28"/>
+          <w:szCs w:val="28"/>
+        </w:rPr>
+      </w:pPr>
+    </w:p>
+    <w:p>
+      <w:pPr>
+        <w:rPr>
+          <w:color w:val="000000" w:themeColor="text1"/>
+          <w:sz w:val="28"/>
+          <w:szCs w:val="28"/>
+        </w:rPr>
+      </w:pPr>
+      <w:r>
+        <w:rPr>
+          <w:rFonts w:hint="eastAsia"/>
+          <w:color w:val="000000" w:themeColor="text1"/>
+          <w:sz w:val="28"/>
+          <w:szCs w:val="28"/>
+        </w:rPr>
+        <w:t xml:space="preserve">3-36 00:44 </w:t>
+      </w:r>
+      <w:r>
+        <w:rPr>
+          <w:rFonts w:hint="eastAsia"/>
+          <w:color w:val="000000" w:themeColor="text1"/>
+          <w:sz w:val="28"/>
+          <w:szCs w:val="28"/>
+        </w:rPr>
+        <w:t>安裝</w:t>
+      </w:r>
+      <w:r>
+        <w:rPr>
+          <w:rFonts w:hint="eastAsia"/>
+          <w:color w:val="000000" w:themeColor="text1"/>
+          <w:sz w:val="28"/>
+          <w:szCs w:val="28"/>
+        </w:rPr>
+        <w:t>pac</w:t>
+      </w:r>
+      <w:r>
+        <w:rPr>
+          <w:color w:val="000000" w:themeColor="text1"/>
+          <w:sz w:val="28"/>
+          <w:szCs w:val="28"/>
+        </w:rPr>
+        <w:t>k</w:t>
+      </w:r>
+      <w:r>
+        <w:rPr>
+          <w:rFonts w:hint="eastAsia"/>
+          <w:color w:val="000000" w:themeColor="text1"/>
+          <w:sz w:val="28"/>
+          <w:szCs w:val="28"/>
+        </w:rPr>
+        <w:t>age</w:t>
+      </w:r>
+      <w:r>
+        <w:rPr>
+          <w:color w:val="000000" w:themeColor="text1"/>
+          <w:sz w:val="28"/>
+          <w:szCs w:val="28"/>
+        </w:rPr>
+        <w:t>s</w:t>
+      </w:r>
+      <w:r>
+        <w:rPr>
+          <w:rFonts w:hint="eastAsia"/>
+          <w:color w:val="000000" w:themeColor="text1"/>
+          <w:sz w:val="28"/>
+          <w:szCs w:val="28"/>
+        </w:rPr>
+        <w:t xml:space="preserve"> </w:t>
       </w:r>
       <w:bookmarkStart w:id="0" w:name="_GoBack"/>
       <w:bookmarkEnd w:id="0"/>
       <w:r>
         <w:rPr>
-          <w:sz w:val="28"/>
-          <w:szCs w:val="28"/>
-        </w:rPr>
-        <w:t xml:space="preserve"> </w:t>
-      </w:r>
-      <w:r>
-        <w:rPr>
-          <w:sz w:val="28"/>
-          <w:szCs w:val="28"/>
-        </w:rPr>
-        <w:t>initial Commit</w:t>
-      </w:r>
-      <w:r>
-        <w:rPr>
-          <w:sz w:val="28"/>
-          <w:szCs w:val="28"/>
-        </w:rPr>
-        <w:t xml:space="preserve"> </w:t>
+          <w:color w:val="000000" w:themeColor="text1"/>
+          <w:sz w:val="28"/>
+          <w:szCs w:val="28"/>
+        </w:rPr>
+        <w:t>M</w:t>
+      </w:r>
+      <w:r>
+        <w:rPr>
+          <w:rFonts w:hint="eastAsia"/>
+          <w:color w:val="000000" w:themeColor="text1"/>
+          <w:sz w:val="28"/>
+          <w:szCs w:val="28"/>
+        </w:rPr>
+        <w:t>icrosoft.</w:t>
+      </w:r>
+      <w:r>
+        <w:rPr>
+          <w:rFonts w:hint="eastAsia"/>
+          <w:color w:val="000000" w:themeColor="text1"/>
+          <w:sz w:val="28"/>
+          <w:szCs w:val="28"/>
+        </w:rPr>
+        <w:t>AspNetCore.Authentication.Jwt</w:t>
+      </w:r>
+      <w:r>
+        <w:rPr>
+          <w:color w:val="000000" w:themeColor="text1"/>
+          <w:sz w:val="28"/>
+          <w:szCs w:val="28"/>
+        </w:rPr>
+        <w:t>Bearer</w:t>
       </w:r>
     </w:p>
     <w:sectPr>
@@ -2938,6 +4355,27 @@
     <w:basedOn w:val="a0"/>
     <w:rsid w:val="00A170EF"/>
   </w:style>
+  <w:style w:type="character" w:styleId="a8">
+    <w:name w:val="Hyperlink"/>
+    <w:basedOn w:val="a0"/>
+    <w:uiPriority w:val="99"/>
+    <w:unhideWhenUsed/>
+    <w:rsid w:val="00E04238"/>
+    <w:rPr>
+      <w:color w:val="0563C1" w:themeColor="hyperlink"/>
+      <w:u w:val="single"/>
+    </w:rPr>
+  </w:style>
+  <w:style w:type="character" w:customStyle="1" w:styleId="user-select-contain">
+    <w:name w:val="user-select-contain"/>
+    <w:basedOn w:val="a0"/>
+    <w:rsid w:val="004B3467"/>
+  </w:style>
+  <w:style w:type="character" w:customStyle="1" w:styleId="js-git-clone-help-text">
+    <w:name w:val="js-git-clone-help-text"/>
+    <w:basedOn w:val="a0"/>
+    <w:rsid w:val="004B3467"/>
+  </w:style>
 </w:styles>
 </file>
 

</xml_diff>

<commit_message>
End of section 4
</commit_message>
<xml_diff>
--- a/指令.docx
+++ b/指令.docx
@@ -4002,7 +4002,37 @@
           <w:szCs w:val="21"/>
           <w:shd w:val="clear" w:color="auto" w:fill="FAFAFA"/>
         </w:rPr>
-        <w:t>usersecrets</w:t>
+        <w:t xml:space="preserve">usersecrets </w:t>
+      </w:r>
+      <w:r>
+        <w:rPr>
+          <w:rFonts w:ascii="Consolas" w:hAnsi="Consolas" w:hint="eastAsia"/>
+          <w:color w:val="0101FD"/>
+          <w:sz w:val="21"/>
+          <w:szCs w:val="21"/>
+          <w:shd w:val="clear" w:color="auto" w:fill="FAFAFA"/>
+        </w:rPr>
+        <w:t>觀念是在開發模式</w:t>
+      </w:r>
+      <w:r>
+        <w:rPr>
+          <w:rFonts w:ascii="Consolas" w:hAnsi="Consolas" w:hint="eastAsia"/>
+          <w:color w:val="0101FD"/>
+          <w:sz w:val="21"/>
+          <w:szCs w:val="21"/>
+          <w:shd w:val="clear" w:color="auto" w:fill="FAFAFA"/>
+        </w:rPr>
+        <w:t>,</w:t>
+      </w:r>
+      <w:r>
+        <w:rPr>
+          <w:rFonts w:ascii="Consolas" w:hAnsi="Consolas" w:hint="eastAsia"/>
+          <w:color w:val="0101FD"/>
+          <w:sz w:val="21"/>
+          <w:szCs w:val="21"/>
+          <w:shd w:val="clear" w:color="auto" w:fill="FAFAFA"/>
+        </w:rPr>
+        <w:t>將資料庫連線字串或</w:t>
       </w:r>
       <w:r>
         <w:rPr>
@@ -4012,7 +4042,7 @@
           <w:szCs w:val="21"/>
           <w:shd w:val="clear" w:color="auto" w:fill="FAFAFA"/>
         </w:rPr>
-        <w:t xml:space="preserve"> </w:t>
+        <w:t>”</w:t>
       </w:r>
       <w:r>
         <w:rPr>
@@ -4022,7 +4052,17 @@
           <w:szCs w:val="21"/>
           <w:shd w:val="clear" w:color="auto" w:fill="FAFAFA"/>
         </w:rPr>
-        <w:t>觀念是在開發模式</w:t>
+        <w:t>App</w:t>
+      </w:r>
+      <w:r>
+        <w:rPr>
+          <w:rFonts w:ascii="Consolas" w:hAnsi="Consolas"/>
+          <w:color w:val="0101FD"/>
+          <w:sz w:val="21"/>
+          <w:szCs w:val="21"/>
+          <w:shd w:val="clear" w:color="auto" w:fill="FAFAFA"/>
+        </w:rPr>
+        <w:t>S</w:t>
       </w:r>
       <w:r>
         <w:rPr>
@@ -4032,7 +4072,17 @@
           <w:szCs w:val="21"/>
           <w:shd w:val="clear" w:color="auto" w:fill="FAFAFA"/>
         </w:rPr>
-        <w:t>,</w:t>
+        <w:t>ettings</w:t>
+      </w:r>
+      <w:r>
+        <w:rPr>
+          <w:rFonts w:ascii="Consolas" w:hAnsi="Consolas"/>
+          <w:color w:val="0101FD"/>
+          <w:sz w:val="21"/>
+          <w:szCs w:val="21"/>
+          <w:shd w:val="clear" w:color="auto" w:fill="FAFAFA"/>
+        </w:rPr>
+        <w:t>:T</w:t>
       </w:r>
       <w:r>
         <w:rPr>
@@ -4042,7 +4092,7 @@
           <w:szCs w:val="21"/>
           <w:shd w:val="clear" w:color="auto" w:fill="FAFAFA"/>
         </w:rPr>
-        <w:t>將資料庫連線字串或</w:t>
+        <w:t>oken</w:t>
       </w:r>
       <w:r>
         <w:rPr>
@@ -4052,7 +4102,7 @@
           <w:szCs w:val="21"/>
           <w:shd w:val="clear" w:color="auto" w:fill="FAFAFA"/>
         </w:rPr>
-        <w:t>”</w:t>
+        <w:t>” “Super secrect Key”</w:t>
       </w:r>
       <w:r>
         <w:rPr>
@@ -4062,9 +4112,53 @@
           <w:szCs w:val="21"/>
           <w:shd w:val="clear" w:color="auto" w:fill="FAFAFA"/>
         </w:rPr>
-        <w:t>App</w:t>
-      </w:r>
-      <w:r>
+        <w:t xml:space="preserve"> </w:t>
+      </w:r>
+      <w:r>
+        <w:rPr>
+          <w:rFonts w:ascii="Consolas" w:hAnsi="Consolas" w:hint="eastAsia"/>
+          <w:color w:val="0101FD"/>
+          <w:sz w:val="21"/>
+          <w:szCs w:val="21"/>
+          <w:shd w:val="clear" w:color="auto" w:fill="FAFAFA"/>
+        </w:rPr>
+        <w:t>等密鑰放在</w:t>
+      </w:r>
+      <w:r>
+        <w:rPr>
+          <w:rFonts w:ascii="Consolas" w:hAnsi="Consolas"/>
+          <w:color w:val="C7254E"/>
+          <w:sz w:val="22"/>
+          <w:shd w:val="clear" w:color="auto" w:fill="F9F2F4"/>
+        </w:rPr>
+        <w:t>secrets.json</w:t>
+      </w:r>
+      <w:r>
+        <w:rPr>
+          <w:rFonts w:ascii="Consolas" w:hAnsi="Consolas" w:hint="eastAsia"/>
+          <w:color w:val="0101FD"/>
+          <w:sz w:val="21"/>
+          <w:szCs w:val="21"/>
+          <w:shd w:val="clear" w:color="auto" w:fill="FAFAFA"/>
+        </w:rPr>
+        <w:t>檔案中</w:t>
+      </w:r>
+      <w:r>
+        <w:rPr>
+          <w:rFonts w:ascii="Consolas" w:hAnsi="Consolas" w:hint="eastAsia"/>
+          <w:color w:val="0101FD"/>
+          <w:sz w:val="21"/>
+          <w:szCs w:val="21"/>
+          <w:shd w:val="clear" w:color="auto" w:fill="FAFAFA"/>
+        </w:rPr>
+        <w:t>,</w:t>
+      </w:r>
+    </w:p>
+    <w:p>
+      <w:pPr>
+        <w:tabs>
+          <w:tab w:val="left" w:pos="1695"/>
+        </w:tabs>
         <w:rPr>
           <w:rFonts w:ascii="Consolas" w:hAnsi="Consolas"/>
           <w:color w:val="0101FD"/>
@@ -4072,8 +4166,7 @@
           <w:szCs w:val="21"/>
           <w:shd w:val="clear" w:color="auto" w:fill="FAFAFA"/>
         </w:rPr>
-        <w:t>S</w:t>
-      </w:r>
+      </w:pPr>
       <w:r>
         <w:rPr>
           <w:rFonts w:ascii="Consolas" w:hAnsi="Consolas" w:hint="eastAsia"/>
@@ -4082,9 +4175,244 @@
           <w:szCs w:val="21"/>
           <w:shd w:val="clear" w:color="auto" w:fill="FAFAFA"/>
         </w:rPr>
-        <w:t>ettings</w:t>
-      </w:r>
-      <w:r>
+        <w:t>該檔案放在環境變數中</w:t>
+      </w:r>
+      <w:r>
+        <w:rPr>
+          <w:rFonts w:ascii="Consolas" w:hAnsi="Consolas" w:hint="eastAsia"/>
+          <w:color w:val="0101FD"/>
+          <w:sz w:val="21"/>
+          <w:szCs w:val="21"/>
+          <w:shd w:val="clear" w:color="auto" w:fill="FAFAFA"/>
+        </w:rPr>
+        <w:t>,</w:t>
+      </w:r>
+      <w:r>
+        <w:rPr>
+          <w:rFonts w:ascii="Consolas" w:hAnsi="Consolas" w:hint="eastAsia"/>
+          <w:color w:val="0101FD"/>
+          <w:sz w:val="21"/>
+          <w:szCs w:val="21"/>
+          <w:shd w:val="clear" w:color="auto" w:fill="FAFAFA"/>
+        </w:rPr>
+        <w:t>為何放在環境變數中因</w:t>
+      </w:r>
+      <w:r>
+        <w:rPr>
+          <w:rFonts w:ascii="Consolas" w:hAnsi="Consolas" w:hint="eastAsia"/>
+          <w:color w:val="0101FD"/>
+          <w:sz w:val="21"/>
+          <w:szCs w:val="21"/>
+          <w:shd w:val="clear" w:color="auto" w:fill="FAFAFA"/>
+        </w:rPr>
+        <w:t>為</w:t>
+      </w:r>
+      <w:r>
+        <w:rPr>
+          <w:rFonts w:ascii="Consolas" w:hAnsi="Consolas" w:hint="eastAsia"/>
+          <w:color w:val="0101FD"/>
+          <w:sz w:val="21"/>
+          <w:szCs w:val="21"/>
+          <w:shd w:val="clear" w:color="auto" w:fill="FAFAFA"/>
+        </w:rPr>
+        <w:t>by</w:t>
+      </w:r>
+      <w:r>
+        <w:rPr>
+          <w:rFonts w:ascii="Consolas" w:hAnsi="Consolas" w:hint="eastAsia"/>
+          <w:color w:val="0101FD"/>
+          <w:sz w:val="21"/>
+          <w:szCs w:val="21"/>
+          <w:shd w:val="clear" w:color="auto" w:fill="FAFAFA"/>
+        </w:rPr>
+        <w:t>每個使用者環境設定</w:t>
+      </w:r>
+      <w:r>
+        <w:rPr>
+          <w:rFonts w:ascii="Consolas" w:hAnsi="Consolas" w:hint="eastAsia"/>
+          <w:color w:val="0101FD"/>
+          <w:sz w:val="21"/>
+          <w:szCs w:val="21"/>
+          <w:shd w:val="clear" w:color="auto" w:fill="FAFAFA"/>
+        </w:rPr>
+        <w:t>,</w:t>
+      </w:r>
+      <w:r>
+        <w:rPr>
+          <w:rFonts w:ascii="Consolas" w:hAnsi="Consolas" w:hint="eastAsia"/>
+          <w:color w:val="0101FD"/>
+          <w:sz w:val="21"/>
+          <w:szCs w:val="21"/>
+          <w:shd w:val="clear" w:color="auto" w:fill="FAFAFA"/>
+        </w:rPr>
+        <w:t>該檔案不放在專案中</w:t>
+      </w:r>
+      <w:r>
+        <w:rPr>
+          <w:rFonts w:ascii="Consolas" w:hAnsi="Consolas" w:hint="eastAsia"/>
+          <w:color w:val="0101FD"/>
+          <w:sz w:val="21"/>
+          <w:szCs w:val="21"/>
+          <w:shd w:val="clear" w:color="auto" w:fill="FAFAFA"/>
+        </w:rPr>
+        <w:t>,</w:t>
+      </w:r>
+      <w:r>
+        <w:rPr>
+          <w:rFonts w:ascii="Consolas" w:hAnsi="Consolas" w:hint="eastAsia"/>
+          <w:color w:val="0101FD"/>
+          <w:sz w:val="21"/>
+          <w:szCs w:val="21"/>
+          <w:shd w:val="clear" w:color="auto" w:fill="FAFAFA"/>
+        </w:rPr>
+        <w:t>放在每個使用者自己的環境變數中</w:t>
+      </w:r>
+      <w:r>
+        <w:rPr>
+          <w:rFonts w:ascii="Consolas" w:hAnsi="Consolas" w:hint="eastAsia"/>
+          <w:color w:val="0101FD"/>
+          <w:sz w:val="21"/>
+          <w:szCs w:val="21"/>
+          <w:shd w:val="clear" w:color="auto" w:fill="FAFAFA"/>
+        </w:rPr>
+        <w:t>,</w:t>
+      </w:r>
+      <w:r>
+        <w:rPr>
+          <w:rFonts w:ascii="Consolas" w:hAnsi="Consolas" w:hint="eastAsia"/>
+          <w:color w:val="0101FD"/>
+          <w:sz w:val="21"/>
+          <w:szCs w:val="21"/>
+          <w:shd w:val="clear" w:color="auto" w:fill="FAFAFA"/>
+        </w:rPr>
+        <w:t>因此</w:t>
+      </w:r>
+      <w:r>
+        <w:rPr>
+          <w:rFonts w:ascii="Consolas" w:hAnsi="Consolas" w:hint="eastAsia"/>
+          <w:color w:val="0101FD"/>
+          <w:sz w:val="21"/>
+          <w:szCs w:val="21"/>
+          <w:shd w:val="clear" w:color="auto" w:fill="FAFAFA"/>
+        </w:rPr>
+        <w:t>git</w:t>
+      </w:r>
+      <w:r>
+        <w:rPr>
+          <w:rFonts w:ascii="Consolas" w:hAnsi="Consolas" w:hint="eastAsia"/>
+          <w:color w:val="0101FD"/>
+          <w:sz w:val="21"/>
+          <w:szCs w:val="21"/>
+          <w:shd w:val="clear" w:color="auto" w:fill="FAFAFA"/>
+        </w:rPr>
+        <w:t>到雲端</w:t>
+      </w:r>
+      <w:r>
+        <w:rPr>
+          <w:rFonts w:ascii="Consolas" w:hAnsi="Consolas" w:hint="eastAsia"/>
+          <w:color w:val="0101FD"/>
+          <w:sz w:val="21"/>
+          <w:szCs w:val="21"/>
+          <w:shd w:val="clear" w:color="auto" w:fill="FAFAFA"/>
+        </w:rPr>
+        <w:t>時</w:t>
+      </w:r>
+      <w:r>
+        <w:rPr>
+          <w:rFonts w:ascii="Consolas" w:hAnsi="Consolas" w:hint="eastAsia"/>
+          <w:color w:val="0101FD"/>
+          <w:sz w:val="21"/>
+          <w:szCs w:val="21"/>
+          <w:shd w:val="clear" w:color="auto" w:fill="FAFAFA"/>
+        </w:rPr>
+        <w:t>,</w:t>
+      </w:r>
+      <w:r>
+        <w:rPr>
+          <w:rFonts w:ascii="Consolas" w:hAnsi="Consolas" w:hint="eastAsia"/>
+          <w:color w:val="0101FD"/>
+          <w:sz w:val="21"/>
+          <w:szCs w:val="21"/>
+          <w:shd w:val="clear" w:color="auto" w:fill="FAFAFA"/>
+        </w:rPr>
+        <w:t>該檔案不會被傳上</w:t>
+      </w:r>
+      <w:r>
+        <w:rPr>
+          <w:rFonts w:ascii="Consolas" w:hAnsi="Consolas" w:hint="eastAsia"/>
+          <w:color w:val="0101FD"/>
+          <w:sz w:val="21"/>
+          <w:szCs w:val="21"/>
+          <w:shd w:val="clear" w:color="auto" w:fill="FAFAFA"/>
+        </w:rPr>
+        <w:t>(</w:t>
+      </w:r>
+      <w:r>
+        <w:rPr>
+          <w:rFonts w:ascii="Consolas" w:hAnsi="Consolas" w:hint="eastAsia"/>
+          <w:color w:val="0101FD"/>
+          <w:sz w:val="21"/>
+          <w:szCs w:val="21"/>
+          <w:shd w:val="clear" w:color="auto" w:fill="FAFAFA"/>
+        </w:rPr>
+        <w:t>程式碼不包含此檔案</w:t>
+      </w:r>
+      <w:r>
+        <w:rPr>
+          <w:rFonts w:ascii="Consolas" w:hAnsi="Consolas" w:hint="eastAsia"/>
+          <w:color w:val="0101FD"/>
+          <w:sz w:val="21"/>
+          <w:szCs w:val="21"/>
+          <w:shd w:val="clear" w:color="auto" w:fill="FAFAFA"/>
+        </w:rPr>
+        <w:t>)</w:t>
+      </w:r>
+      <w:r>
+        <w:rPr>
+          <w:rFonts w:ascii="Consolas" w:hAnsi="Consolas" w:hint="eastAsia"/>
+          <w:color w:val="0101FD"/>
+          <w:sz w:val="21"/>
+          <w:szCs w:val="21"/>
+          <w:shd w:val="clear" w:color="auto" w:fill="FAFAFA"/>
+        </w:rPr>
+        <w:t>,</w:t>
+      </w:r>
+      <w:r>
+        <w:rPr>
+          <w:rFonts w:ascii="Consolas" w:hAnsi="Consolas" w:hint="eastAsia"/>
+          <w:color w:val="0101FD"/>
+          <w:sz w:val="21"/>
+          <w:szCs w:val="21"/>
+          <w:shd w:val="clear" w:color="auto" w:fill="FAFAFA"/>
+        </w:rPr>
+        <w:t>所以確保了該檔案</w:t>
+      </w:r>
+      <w:r>
+        <w:rPr>
+          <w:rFonts w:ascii="Consolas" w:hAnsi="Consolas" w:hint="eastAsia"/>
+          <w:color w:val="0101FD"/>
+          <w:sz w:val="21"/>
+          <w:szCs w:val="21"/>
+          <w:shd w:val="clear" w:color="auto" w:fill="FAFAFA"/>
+        </w:rPr>
+        <w:t>內容</w:t>
+      </w:r>
+      <w:r>
+        <w:rPr>
+          <w:rFonts w:ascii="Consolas" w:hAnsi="Consolas" w:hint="eastAsia"/>
+          <w:color w:val="0101FD"/>
+          <w:sz w:val="21"/>
+          <w:szCs w:val="21"/>
+          <w:shd w:val="clear" w:color="auto" w:fill="FAFAFA"/>
+        </w:rPr>
+        <w:t>的安全</w:t>
+      </w:r>
+    </w:p>
+    <w:p>
+      <w:pPr>
+        <w:tabs>
+          <w:tab w:val="left" w:pos="1695"/>
+        </w:tabs>
         <w:rPr>
           <w:rFonts w:ascii="Consolas" w:hAnsi="Consolas"/>
           <w:color w:val="0101FD"/>
@@ -4092,7 +4420,15 @@
           <w:szCs w:val="21"/>
           <w:shd w:val="clear" w:color="auto" w:fill="FAFAFA"/>
         </w:rPr>
-        <w:t>:T</w:t>
+      </w:pPr>
+      <w:r>
+        <w:rPr>
+          <w:rFonts w:ascii="Consolas" w:hAnsi="Consolas"/>
+          <w:color w:val="C7254E"/>
+          <w:sz w:val="22"/>
+          <w:shd w:val="clear" w:color="auto" w:fill="F9F2F4"/>
+        </w:rPr>
+        <w:t>secrets.json</w:t>
       </w:r>
       <w:r>
         <w:rPr>
@@ -4102,443 +4438,7 @@
           <w:szCs w:val="21"/>
           <w:shd w:val="clear" w:color="auto" w:fill="FAFAFA"/>
         </w:rPr>
-        <w:t>oken</w:t>
-      </w:r>
-      <w:r>
-        <w:rPr>
-          <w:rFonts w:ascii="Consolas" w:hAnsi="Consolas"/>
-          <w:color w:val="0101FD"/>
-          <w:sz w:val="21"/>
-          <w:szCs w:val="21"/>
-          <w:shd w:val="clear" w:color="auto" w:fill="FAFAFA"/>
-        </w:rPr>
-        <w:t>” “Super secrect Key”</w:t>
-      </w:r>
-      <w:r>
-        <w:rPr>
-          <w:rFonts w:ascii="Consolas" w:hAnsi="Consolas" w:hint="eastAsia"/>
-          <w:color w:val="0101FD"/>
-          <w:sz w:val="21"/>
-          <w:szCs w:val="21"/>
-          <w:shd w:val="clear" w:color="auto" w:fill="FAFAFA"/>
-        </w:rPr>
-        <w:t xml:space="preserve"> </w:t>
-      </w:r>
-      <w:r>
-        <w:rPr>
-          <w:rFonts w:ascii="Consolas" w:hAnsi="Consolas" w:hint="eastAsia"/>
-          <w:color w:val="0101FD"/>
-          <w:sz w:val="21"/>
-          <w:szCs w:val="21"/>
-          <w:shd w:val="clear" w:color="auto" w:fill="FAFAFA"/>
-        </w:rPr>
-        <w:t>等密鑰放在</w:t>
-      </w:r>
-      <w:r>
-        <w:rPr>
-          <w:rFonts w:ascii="Consolas" w:hAnsi="Consolas"/>
-          <w:color w:val="C7254E"/>
-          <w:sz w:val="22"/>
-          <w:shd w:val="clear" w:color="auto" w:fill="F9F2F4"/>
-        </w:rPr>
-        <w:t>secrets.json</w:t>
-      </w:r>
-      <w:r>
-        <w:rPr>
-          <w:rFonts w:ascii="Consolas" w:hAnsi="Consolas" w:hint="eastAsia"/>
-          <w:color w:val="0101FD"/>
-          <w:sz w:val="21"/>
-          <w:szCs w:val="21"/>
-          <w:shd w:val="clear" w:color="auto" w:fill="FAFAFA"/>
-        </w:rPr>
-        <w:t>檔案中</w:t>
-      </w:r>
-      <w:r>
-        <w:rPr>
-          <w:rFonts w:ascii="Consolas" w:hAnsi="Consolas" w:hint="eastAsia"/>
-          <w:color w:val="0101FD"/>
-          <w:sz w:val="21"/>
-          <w:szCs w:val="21"/>
-          <w:shd w:val="clear" w:color="auto" w:fill="FAFAFA"/>
-        </w:rPr>
-        <w:t>,</w:t>
-      </w:r>
-    </w:p>
-    <w:p>
-      <w:pPr>
-        <w:tabs>
-          <w:tab w:val="left" w:pos="1695"/>
-        </w:tabs>
-        <w:rPr>
-          <w:rFonts w:ascii="Consolas" w:hAnsi="Consolas"/>
-          <w:color w:val="0101FD"/>
-          <w:sz w:val="21"/>
-          <w:szCs w:val="21"/>
-          <w:shd w:val="clear" w:color="auto" w:fill="FAFAFA"/>
-        </w:rPr>
-      </w:pPr>
-      <w:r>
-        <w:rPr>
-          <w:rFonts w:ascii="Consolas" w:hAnsi="Consolas" w:hint="eastAsia"/>
-          <w:color w:val="0101FD"/>
-          <w:sz w:val="21"/>
-          <w:szCs w:val="21"/>
-          <w:shd w:val="clear" w:color="auto" w:fill="FAFAFA"/>
-        </w:rPr>
-        <w:t>該檔案放在</w:t>
-      </w:r>
-      <w:r>
-        <w:rPr>
-          <w:rFonts w:ascii="Consolas" w:hAnsi="Consolas" w:hint="eastAsia"/>
-          <w:color w:val="0101FD"/>
-          <w:sz w:val="21"/>
-          <w:szCs w:val="21"/>
-          <w:shd w:val="clear" w:color="auto" w:fill="FAFAFA"/>
-        </w:rPr>
-        <w:t>環境變數中</w:t>
-      </w:r>
-      <w:r>
-        <w:rPr>
-          <w:rFonts w:ascii="Consolas" w:hAnsi="Consolas" w:hint="eastAsia"/>
-          <w:color w:val="0101FD"/>
-          <w:sz w:val="21"/>
-          <w:szCs w:val="21"/>
-          <w:shd w:val="clear" w:color="auto" w:fill="FAFAFA"/>
-        </w:rPr>
-        <w:t>,</w:t>
-      </w:r>
-      <w:r>
-        <w:rPr>
-          <w:rFonts w:ascii="Consolas" w:hAnsi="Consolas" w:hint="eastAsia"/>
-          <w:color w:val="0101FD"/>
-          <w:sz w:val="21"/>
-          <w:szCs w:val="21"/>
-          <w:shd w:val="clear" w:color="auto" w:fill="FAFAFA"/>
-        </w:rPr>
-        <w:t>為何放在</w:t>
-      </w:r>
-      <w:r>
-        <w:rPr>
-          <w:rFonts w:ascii="Consolas" w:hAnsi="Consolas" w:hint="eastAsia"/>
-          <w:color w:val="0101FD"/>
-          <w:sz w:val="21"/>
-          <w:szCs w:val="21"/>
-          <w:shd w:val="clear" w:color="auto" w:fill="FAFAFA"/>
-        </w:rPr>
-        <w:t>環境變數中</w:t>
-      </w:r>
-      <w:r>
-        <w:rPr>
-          <w:rFonts w:ascii="Consolas" w:hAnsi="Consolas" w:hint="eastAsia"/>
-          <w:color w:val="0101FD"/>
-          <w:sz w:val="21"/>
-          <w:szCs w:val="21"/>
-          <w:shd w:val="clear" w:color="auto" w:fill="FAFAFA"/>
-        </w:rPr>
-        <w:t>因</w:t>
-      </w:r>
-      <w:r>
-        <w:rPr>
-          <w:rFonts w:ascii="Consolas" w:hAnsi="Consolas" w:hint="eastAsia"/>
-          <w:color w:val="0101FD"/>
-          <w:sz w:val="21"/>
-          <w:szCs w:val="21"/>
-          <w:shd w:val="clear" w:color="auto" w:fill="FAFAFA"/>
-        </w:rPr>
-        <w:t>為</w:t>
-      </w:r>
-      <w:r>
-        <w:rPr>
-          <w:rFonts w:ascii="Consolas" w:hAnsi="Consolas" w:hint="eastAsia"/>
-          <w:color w:val="0101FD"/>
-          <w:sz w:val="21"/>
-          <w:szCs w:val="21"/>
-          <w:shd w:val="clear" w:color="auto" w:fill="FAFAFA"/>
-        </w:rPr>
-        <w:t>by</w:t>
-      </w:r>
-      <w:r>
-        <w:rPr>
-          <w:rFonts w:ascii="Consolas" w:hAnsi="Consolas" w:hint="eastAsia"/>
-          <w:color w:val="0101FD"/>
-          <w:sz w:val="21"/>
-          <w:szCs w:val="21"/>
-          <w:shd w:val="clear" w:color="auto" w:fill="FAFAFA"/>
-        </w:rPr>
-        <w:t>每個使用者</w:t>
-      </w:r>
-      <w:r>
-        <w:rPr>
-          <w:rFonts w:ascii="Consolas" w:hAnsi="Consolas" w:hint="eastAsia"/>
-          <w:color w:val="0101FD"/>
-          <w:sz w:val="21"/>
-          <w:szCs w:val="21"/>
-          <w:shd w:val="clear" w:color="auto" w:fill="FAFAFA"/>
-        </w:rPr>
-        <w:t>環境</w:t>
-      </w:r>
-      <w:r>
-        <w:rPr>
-          <w:rFonts w:ascii="Consolas" w:hAnsi="Consolas" w:hint="eastAsia"/>
-          <w:color w:val="0101FD"/>
-          <w:sz w:val="21"/>
-          <w:szCs w:val="21"/>
-          <w:shd w:val="clear" w:color="auto" w:fill="FAFAFA"/>
-        </w:rPr>
-        <w:t>設定</w:t>
-      </w:r>
-      <w:r>
-        <w:rPr>
-          <w:rFonts w:ascii="Consolas" w:hAnsi="Consolas" w:hint="eastAsia"/>
-          <w:color w:val="0101FD"/>
-          <w:sz w:val="21"/>
-          <w:szCs w:val="21"/>
-          <w:shd w:val="clear" w:color="auto" w:fill="FAFAFA"/>
-        </w:rPr>
-        <w:t>,</w:t>
-      </w:r>
-      <w:r>
-        <w:rPr>
-          <w:rFonts w:ascii="Consolas" w:hAnsi="Consolas" w:hint="eastAsia"/>
-          <w:color w:val="0101FD"/>
-          <w:sz w:val="21"/>
-          <w:szCs w:val="21"/>
-          <w:shd w:val="clear" w:color="auto" w:fill="FAFAFA"/>
-        </w:rPr>
-        <w:t>該檔案不放在專案中</w:t>
-      </w:r>
-      <w:r>
-        <w:rPr>
-          <w:rFonts w:ascii="Consolas" w:hAnsi="Consolas" w:hint="eastAsia"/>
-          <w:color w:val="0101FD"/>
-          <w:sz w:val="21"/>
-          <w:szCs w:val="21"/>
-          <w:shd w:val="clear" w:color="auto" w:fill="FAFAFA"/>
-        </w:rPr>
-        <w:t>,</w:t>
-      </w:r>
-      <w:r>
-        <w:rPr>
-          <w:rFonts w:ascii="Consolas" w:hAnsi="Consolas" w:hint="eastAsia"/>
-          <w:color w:val="0101FD"/>
-          <w:sz w:val="21"/>
-          <w:szCs w:val="21"/>
-          <w:shd w:val="clear" w:color="auto" w:fill="FAFAFA"/>
-        </w:rPr>
-        <w:t>放在</w:t>
-      </w:r>
-      <w:r>
-        <w:rPr>
-          <w:rFonts w:ascii="Consolas" w:hAnsi="Consolas" w:hint="eastAsia"/>
-          <w:color w:val="0101FD"/>
-          <w:sz w:val="21"/>
-          <w:szCs w:val="21"/>
-          <w:shd w:val="clear" w:color="auto" w:fill="FAFAFA"/>
-        </w:rPr>
-        <w:t>每個使用者</w:t>
-      </w:r>
-      <w:r>
-        <w:rPr>
-          <w:rFonts w:ascii="Consolas" w:hAnsi="Consolas" w:hint="eastAsia"/>
-          <w:color w:val="0101FD"/>
-          <w:sz w:val="21"/>
-          <w:szCs w:val="21"/>
-          <w:shd w:val="clear" w:color="auto" w:fill="FAFAFA"/>
-        </w:rPr>
-        <w:t>自己的</w:t>
-      </w:r>
-      <w:r>
-        <w:rPr>
-          <w:rFonts w:ascii="Consolas" w:hAnsi="Consolas" w:hint="eastAsia"/>
-          <w:color w:val="0101FD"/>
-          <w:sz w:val="21"/>
-          <w:szCs w:val="21"/>
-          <w:shd w:val="clear" w:color="auto" w:fill="FAFAFA"/>
-        </w:rPr>
-        <w:t>環境變數中</w:t>
-      </w:r>
-      <w:r>
-        <w:rPr>
-          <w:rFonts w:ascii="Consolas" w:hAnsi="Consolas" w:hint="eastAsia"/>
-          <w:color w:val="0101FD"/>
-          <w:sz w:val="21"/>
-          <w:szCs w:val="21"/>
-          <w:shd w:val="clear" w:color="auto" w:fill="FAFAFA"/>
-        </w:rPr>
-        <w:t>,</w:t>
-      </w:r>
-      <w:r>
-        <w:rPr>
-          <w:rFonts w:ascii="Consolas" w:hAnsi="Consolas" w:hint="eastAsia"/>
-          <w:color w:val="0101FD"/>
-          <w:sz w:val="21"/>
-          <w:szCs w:val="21"/>
-          <w:shd w:val="clear" w:color="auto" w:fill="FAFAFA"/>
-        </w:rPr>
-        <w:t>因此</w:t>
-      </w:r>
-      <w:r>
-        <w:rPr>
-          <w:rFonts w:ascii="Consolas" w:hAnsi="Consolas" w:hint="eastAsia"/>
-          <w:color w:val="0101FD"/>
-          <w:sz w:val="21"/>
-          <w:szCs w:val="21"/>
-          <w:shd w:val="clear" w:color="auto" w:fill="FAFAFA"/>
-        </w:rPr>
-        <w:t>git</w:t>
-      </w:r>
-      <w:r>
-        <w:rPr>
-          <w:rFonts w:ascii="Consolas" w:hAnsi="Consolas" w:hint="eastAsia"/>
-          <w:color w:val="0101FD"/>
-          <w:sz w:val="21"/>
-          <w:szCs w:val="21"/>
-          <w:shd w:val="clear" w:color="auto" w:fill="FAFAFA"/>
-        </w:rPr>
-        <w:t>到雲端</w:t>
-      </w:r>
-      <w:r>
-        <w:rPr>
-          <w:rFonts w:ascii="Consolas" w:hAnsi="Consolas" w:hint="eastAsia"/>
-          <w:color w:val="0101FD"/>
-          <w:sz w:val="21"/>
-          <w:szCs w:val="21"/>
-          <w:shd w:val="clear" w:color="auto" w:fill="FAFAFA"/>
-        </w:rPr>
-        <w:t>時</w:t>
-      </w:r>
-      <w:r>
-        <w:rPr>
-          <w:rFonts w:ascii="Consolas" w:hAnsi="Consolas" w:hint="eastAsia"/>
-          <w:color w:val="0101FD"/>
-          <w:sz w:val="21"/>
-          <w:szCs w:val="21"/>
-          <w:shd w:val="clear" w:color="auto" w:fill="FAFAFA"/>
-        </w:rPr>
-        <w:t>,</w:t>
-      </w:r>
-      <w:r>
-        <w:rPr>
-          <w:rFonts w:ascii="Consolas" w:hAnsi="Consolas" w:hint="eastAsia"/>
-          <w:color w:val="0101FD"/>
-          <w:sz w:val="21"/>
-          <w:szCs w:val="21"/>
-          <w:shd w:val="clear" w:color="auto" w:fill="FAFAFA"/>
-        </w:rPr>
-        <w:t>該檔案不會被傳上</w:t>
-      </w:r>
-      <w:r>
-        <w:rPr>
-          <w:rFonts w:ascii="Consolas" w:hAnsi="Consolas" w:hint="eastAsia"/>
-          <w:color w:val="0101FD"/>
-          <w:sz w:val="21"/>
-          <w:szCs w:val="21"/>
-          <w:shd w:val="clear" w:color="auto" w:fill="FAFAFA"/>
-        </w:rPr>
-        <w:t>(</w:t>
-      </w:r>
-      <w:r>
-        <w:rPr>
-          <w:rFonts w:ascii="Consolas" w:hAnsi="Consolas" w:hint="eastAsia"/>
-          <w:color w:val="0101FD"/>
-          <w:sz w:val="21"/>
-          <w:szCs w:val="21"/>
-          <w:shd w:val="clear" w:color="auto" w:fill="FAFAFA"/>
-        </w:rPr>
-        <w:t>程式碼不包含此檔案</w:t>
-      </w:r>
-      <w:r>
-        <w:rPr>
-          <w:rFonts w:ascii="Consolas" w:hAnsi="Consolas" w:hint="eastAsia"/>
-          <w:color w:val="0101FD"/>
-          <w:sz w:val="21"/>
-          <w:szCs w:val="21"/>
-          <w:shd w:val="clear" w:color="auto" w:fill="FAFAFA"/>
-        </w:rPr>
-        <w:t>)</w:t>
-      </w:r>
-      <w:r>
-        <w:rPr>
-          <w:rFonts w:ascii="Consolas" w:hAnsi="Consolas" w:hint="eastAsia"/>
-          <w:color w:val="0101FD"/>
-          <w:sz w:val="21"/>
-          <w:szCs w:val="21"/>
-          <w:shd w:val="clear" w:color="auto" w:fill="FAFAFA"/>
-        </w:rPr>
-        <w:t>,</w:t>
-      </w:r>
-      <w:r>
-        <w:rPr>
-          <w:rFonts w:ascii="Consolas" w:hAnsi="Consolas" w:hint="eastAsia"/>
-          <w:color w:val="0101FD"/>
-          <w:sz w:val="21"/>
-          <w:szCs w:val="21"/>
-          <w:shd w:val="clear" w:color="auto" w:fill="FAFAFA"/>
-        </w:rPr>
-        <w:t>所以確保了該檔案</w:t>
-      </w:r>
-      <w:r>
-        <w:rPr>
-          <w:rFonts w:ascii="Consolas" w:hAnsi="Consolas" w:hint="eastAsia"/>
-          <w:color w:val="0101FD"/>
-          <w:sz w:val="21"/>
-          <w:szCs w:val="21"/>
-          <w:shd w:val="clear" w:color="auto" w:fill="FAFAFA"/>
-        </w:rPr>
-        <w:t>內容</w:t>
-      </w:r>
-      <w:r>
-        <w:rPr>
-          <w:rFonts w:ascii="Consolas" w:hAnsi="Consolas" w:hint="eastAsia"/>
-          <w:color w:val="0101FD"/>
-          <w:sz w:val="21"/>
-          <w:szCs w:val="21"/>
-          <w:shd w:val="clear" w:color="auto" w:fill="FAFAFA"/>
-        </w:rPr>
-        <w:t>的安全</w:t>
-      </w:r>
-    </w:p>
-    <w:p>
-      <w:pPr>
-        <w:tabs>
-          <w:tab w:val="left" w:pos="1695"/>
-        </w:tabs>
-        <w:rPr>
-          <w:rFonts w:ascii="Consolas" w:hAnsi="Consolas" w:hint="eastAsia"/>
-          <w:color w:val="0101FD"/>
-          <w:sz w:val="21"/>
-          <w:szCs w:val="21"/>
-          <w:shd w:val="clear" w:color="auto" w:fill="FAFAFA"/>
-        </w:rPr>
-      </w:pPr>
-      <w:r>
-        <w:rPr>
-          <w:rFonts w:ascii="Consolas" w:hAnsi="Consolas"/>
-          <w:color w:val="C7254E"/>
-          <w:sz w:val="22"/>
-          <w:shd w:val="clear" w:color="auto" w:fill="F9F2F4"/>
-        </w:rPr>
-        <w:t>secrets.json</w:t>
-      </w:r>
-      <w:r>
-        <w:rPr>
-          <w:rFonts w:ascii="Consolas" w:hAnsi="Consolas" w:hint="eastAsia"/>
-          <w:color w:val="0101FD"/>
-          <w:sz w:val="21"/>
-          <w:szCs w:val="21"/>
-          <w:shd w:val="clear" w:color="auto" w:fill="FAFAFA"/>
-        </w:rPr>
-        <w:t>檔案放</w:t>
-      </w:r>
-      <w:r>
-        <w:rPr>
-          <w:rFonts w:ascii="Consolas" w:hAnsi="Consolas" w:hint="eastAsia"/>
-          <w:color w:val="0101FD"/>
-          <w:sz w:val="21"/>
-          <w:szCs w:val="21"/>
-          <w:shd w:val="clear" w:color="auto" w:fill="FAFAFA"/>
-        </w:rPr>
-        <w:t>的位置</w:t>
+        <w:t>檔案放的位置</w:t>
       </w:r>
     </w:p>
     <w:p>
@@ -4943,7 +4843,7 @@
           <w:tab w:val="left" w:pos="1695"/>
         </w:tabs>
         <w:rPr>
-          <w:rFonts w:hint="eastAsia"/>
+          <w:rStyle w:val="a8"/>
         </w:rPr>
       </w:pPr>
       <w:hyperlink r:id="rId12" w:history="1">
@@ -4954,6 +4854,386 @@
           <w:t>https://docs.microsoft.com/zh-tw/aspnet/core/security/app-secrets?view=aspnetcore-3.1&amp;tabs=windows</w:t>
         </w:r>
       </w:hyperlink>
+    </w:p>
+    <w:p>
+      <w:pPr>
+        <w:tabs>
+          <w:tab w:val="left" w:pos="1695"/>
+        </w:tabs>
+        <w:rPr>
+          <w:rStyle w:val="a8"/>
+        </w:rPr>
+      </w:pPr>
+    </w:p>
+    <w:p>
+      <w:pPr>
+        <w:tabs>
+          <w:tab w:val="left" w:pos="1695"/>
+        </w:tabs>
+        <w:rPr>
+          <w:rFonts w:ascii="Arial" w:hAnsi="Arial" w:cs="Arial"/>
+          <w:color w:val="242729"/>
+          <w:sz w:val="23"/>
+          <w:szCs w:val="23"/>
+          <w:shd w:val="clear" w:color="auto" w:fill="FFFFFF"/>
+        </w:rPr>
+      </w:pPr>
+      <w:r>
+        <w:rPr>
+          <w:color w:val="000000" w:themeColor="text1"/>
+          <w:sz w:val="28"/>
+          <w:szCs w:val="28"/>
+        </w:rPr>
+        <w:t>4-43</w:t>
+      </w:r>
+      <w:r>
+        <w:rPr>
+          <w:rFonts w:hint="eastAsia"/>
+          <w:color w:val="000000" w:themeColor="text1"/>
+          <w:sz w:val="28"/>
+          <w:szCs w:val="28"/>
+        </w:rPr>
+        <w:t xml:space="preserve"> 1:23 </w:t>
+      </w:r>
+      <w:r>
+        <w:rPr>
+          <w:rFonts w:ascii="Arial" w:hAnsi="Arial" w:cs="Arial"/>
+          <w:color w:val="2C3E50"/>
+          <w:shd w:val="clear" w:color="auto" w:fill="FFFFFF"/>
+        </w:rPr>
+        <w:t>this.auth.login(this.model).subscribe</w:t>
+      </w:r>
+      <w:r>
+        <w:rPr>
+          <w:rFonts w:ascii="Arial" w:hAnsi="Arial" w:cs="Arial" w:hint="eastAsia"/>
+          <w:color w:val="2C3E50"/>
+          <w:shd w:val="clear" w:color="auto" w:fill="FFFFFF"/>
+        </w:rPr>
+        <w:t>()</w:t>
+      </w:r>
+      <w:r>
+        <w:rPr>
+          <w:rFonts w:ascii="Arial" w:hAnsi="Arial" w:cs="Arial"/>
+          <w:color w:val="2C3E50"/>
+          <w:shd w:val="clear" w:color="auto" w:fill="FFFFFF"/>
+        </w:rPr>
+        <w:t>,</w:t>
+      </w:r>
+      <w:r>
+        <w:rPr>
+          <w:rFonts w:ascii="Arial" w:hAnsi="Arial" w:cs="Arial" w:hint="eastAsia"/>
+          <w:color w:val="2C3E50"/>
+          <w:shd w:val="clear" w:color="auto" w:fill="FFFFFF"/>
+        </w:rPr>
+        <w:t xml:space="preserve"> </w:t>
+      </w:r>
+      <w:r>
+        <w:rPr>
+          <w:rFonts w:ascii="Arial" w:hAnsi="Arial" w:cs="Arial" w:hint="eastAsia"/>
+          <w:color w:val="2C3E50"/>
+          <w:shd w:val="clear" w:color="auto" w:fill="FFFFFF"/>
+        </w:rPr>
+        <w:t>最後的括號</w:t>
+      </w:r>
+      <w:r>
+        <w:rPr>
+          <w:rFonts w:ascii="Arial" w:hAnsi="Arial" w:cs="Arial"/>
+          <w:color w:val="242729"/>
+          <w:sz w:val="23"/>
+          <w:szCs w:val="23"/>
+          <w:shd w:val="clear" w:color="auto" w:fill="FFFFFF"/>
+        </w:rPr>
+        <w:t> </w:t>
+      </w:r>
+      <w:r>
+        <w:rPr>
+          <w:rStyle w:val="HTML1"/>
+          <w:rFonts w:ascii="Consolas" w:hAnsi="Consolas"/>
+          <w:color w:val="242729"/>
+          <w:sz w:val="20"/>
+          <w:szCs w:val="20"/>
+          <w:bdr w:val="none" w:sz="0" w:space="0" w:color="auto" w:frame="1"/>
+          <w:shd w:val="clear" w:color="auto" w:fill="EFF0F1"/>
+        </w:rPr>
+        <w:t>(</w:t>
+      </w:r>
+      <w:r>
+        <w:rPr>
+          <w:rFonts w:ascii="Arial" w:hAnsi="Arial" w:cs="Arial"/>
+          <w:color w:val="242729"/>
+          <w:sz w:val="23"/>
+          <w:szCs w:val="23"/>
+          <w:shd w:val="clear" w:color="auto" w:fill="FFFFFF"/>
+        </w:rPr>
+        <w:t> </w:t>
+      </w:r>
+      <w:r>
+        <w:rPr>
+          <w:rFonts w:ascii="Arial" w:hAnsi="Arial" w:cs="Arial" w:hint="eastAsia"/>
+          <w:color w:val="242729"/>
+          <w:sz w:val="23"/>
+          <w:szCs w:val="23"/>
+          <w:shd w:val="clear" w:color="auto" w:fill="FFFFFF"/>
+        </w:rPr>
+        <w:t>要自己</w:t>
+      </w:r>
+      <w:r>
+        <w:rPr>
+          <w:rFonts w:ascii="Arial" w:hAnsi="Arial" w:cs="Arial" w:hint="eastAsia"/>
+          <w:color w:val="242729"/>
+          <w:sz w:val="23"/>
+          <w:szCs w:val="23"/>
+          <w:shd w:val="clear" w:color="auto" w:fill="FFFFFF"/>
+        </w:rPr>
+        <w:t>key</w:t>
+      </w:r>
+      <w:r>
+        <w:rPr>
+          <w:rFonts w:ascii="Arial" w:hAnsi="Arial" w:cs="Arial" w:hint="eastAsia"/>
+          <w:color w:val="242729"/>
+          <w:sz w:val="23"/>
+          <w:szCs w:val="23"/>
+          <w:shd w:val="clear" w:color="auto" w:fill="FFFFFF"/>
+        </w:rPr>
+        <w:t>入</w:t>
+      </w:r>
+      <w:r>
+        <w:rPr>
+          <w:rFonts w:ascii="Arial" w:hAnsi="Arial" w:cs="Arial" w:hint="eastAsia"/>
+          <w:color w:val="242729"/>
+          <w:sz w:val="23"/>
+          <w:szCs w:val="23"/>
+          <w:shd w:val="clear" w:color="auto" w:fill="FFFFFF"/>
+        </w:rPr>
+        <w:t>,</w:t>
+      </w:r>
+      <w:r>
+        <w:rPr>
+          <w:rFonts w:ascii="Arial" w:hAnsi="Arial" w:cs="Arial" w:hint="eastAsia"/>
+          <w:color w:val="242729"/>
+          <w:sz w:val="23"/>
+          <w:szCs w:val="23"/>
+          <w:shd w:val="clear" w:color="auto" w:fill="FFFFFF"/>
+        </w:rPr>
+        <w:t>則可看到</w:t>
+      </w:r>
+      <w:r>
+        <w:rPr>
+          <w:rFonts w:ascii="Arial" w:hAnsi="Arial" w:cs="Arial"/>
+          <w:color w:val="242729"/>
+          <w:sz w:val="23"/>
+          <w:szCs w:val="23"/>
+          <w:shd w:val="clear" w:color="auto" w:fill="FFFFFF"/>
+        </w:rPr>
+        <w:t>overloads</w:t>
+      </w:r>
+      <w:r>
+        <w:rPr>
+          <w:rFonts w:ascii="Arial" w:hAnsi="Arial" w:cs="Arial" w:hint="eastAsia"/>
+          <w:color w:val="242729"/>
+          <w:sz w:val="23"/>
+          <w:szCs w:val="23"/>
+          <w:shd w:val="clear" w:color="auto" w:fill="FFFFFF"/>
+        </w:rPr>
+        <w:t xml:space="preserve"> </w:t>
+      </w:r>
+      <w:r>
+        <w:rPr>
+          <w:rFonts w:ascii="Arial" w:hAnsi="Arial" w:cs="Arial" w:hint="eastAsia"/>
+          <w:color w:val="242729"/>
+          <w:sz w:val="23"/>
+          <w:szCs w:val="23"/>
+          <w:shd w:val="clear" w:color="auto" w:fill="FFFFFF"/>
+        </w:rPr>
+        <w:t>覆載滑鼠點在向下的箭頭即可看到其他的覆載</w:t>
+      </w:r>
+    </w:p>
+    <w:p>
+      <w:pPr>
+        <w:tabs>
+          <w:tab w:val="left" w:pos="1695"/>
+        </w:tabs>
+        <w:rPr>
+          <w:rFonts w:ascii="Consolas" w:eastAsia="新細明體" w:hAnsi="Consolas" w:cs="新細明體"/>
+          <w:color w:val="D4D4D4"/>
+          <w:kern w:val="0"/>
+          <w:sz w:val="21"/>
+          <w:szCs w:val="21"/>
+        </w:rPr>
+      </w:pPr>
+      <w:r>
+        <w:rPr>
+          <w:rFonts w:ascii="Arial" w:hAnsi="Arial" w:cs="Arial" w:hint="eastAsia"/>
+          <w:color w:val="242729"/>
+          <w:sz w:val="23"/>
+          <w:szCs w:val="23"/>
+          <w:shd w:val="clear" w:color="auto" w:fill="FFFFFF"/>
+        </w:rPr>
+        <w:t>也可將游標移到括號內按</w:t>
+      </w:r>
+      <w:r>
+        <w:rPr>
+          <w:rFonts w:ascii="Arial" w:hAnsi="Arial" w:cs="Arial" w:hint="eastAsia"/>
+          <w:color w:val="242729"/>
+          <w:sz w:val="23"/>
+          <w:szCs w:val="23"/>
+          <w:shd w:val="clear" w:color="auto" w:fill="FFFFFF"/>
+        </w:rPr>
+        <w:t>ctrl+shift+space</w:t>
+      </w:r>
+      <w:r>
+        <w:rPr>
+          <w:rFonts w:ascii="Arial" w:hAnsi="Arial" w:cs="Arial" w:hint="eastAsia"/>
+          <w:color w:val="242729"/>
+          <w:sz w:val="23"/>
+          <w:szCs w:val="23"/>
+          <w:shd w:val="clear" w:color="auto" w:fill="FFFFFF"/>
+        </w:rPr>
+        <w:t>鍵</w:t>
+      </w:r>
+    </w:p>
+    <w:p>
+      <w:pPr>
+        <w:tabs>
+          <w:tab w:val="left" w:pos="1695"/>
+        </w:tabs>
+        <w:rPr>
+          <w:color w:val="000000" w:themeColor="text1"/>
+          <w:sz w:val="28"/>
+          <w:szCs w:val="28"/>
+        </w:rPr>
+      </w:pPr>
+    </w:p>
+    <w:p>
+      <w:pPr>
+        <w:tabs>
+          <w:tab w:val="left" w:pos="1695"/>
+        </w:tabs>
+        <w:rPr>
+          <w:color w:val="000000" w:themeColor="text1"/>
+          <w:sz w:val="28"/>
+          <w:szCs w:val="28"/>
+        </w:rPr>
+      </w:pPr>
+      <w:r>
+        <w:rPr>
+          <w:rFonts w:hint="eastAsia"/>
+          <w:color w:val="000000" w:themeColor="text1"/>
+          <w:sz w:val="28"/>
+          <w:szCs w:val="28"/>
+        </w:rPr>
+        <w:t xml:space="preserve">4-43 </w:t>
+      </w:r>
+      <w:r>
+        <w:rPr>
+          <w:rFonts w:hint="eastAsia"/>
+          <w:color w:val="000000" w:themeColor="text1"/>
+          <w:sz w:val="28"/>
+          <w:szCs w:val="28"/>
+        </w:rPr>
+        <w:t xml:space="preserve">5:12 </w:t>
+      </w:r>
+      <w:r>
+        <w:rPr>
+          <w:rFonts w:hint="eastAsia"/>
+          <w:color w:val="000000" w:themeColor="text1"/>
+          <w:sz w:val="28"/>
+          <w:szCs w:val="28"/>
+        </w:rPr>
+        <w:t>查</w:t>
+      </w:r>
+      <w:r>
+        <w:rPr>
+          <w:rFonts w:hint="eastAsia"/>
+          <w:color w:val="000000" w:themeColor="text1"/>
+          <w:sz w:val="28"/>
+          <w:szCs w:val="28"/>
+        </w:rPr>
+        <w:t>token</w:t>
+      </w:r>
+      <w:r>
+        <w:rPr>
+          <w:rFonts w:hint="eastAsia"/>
+          <w:color w:val="000000" w:themeColor="text1"/>
+          <w:sz w:val="28"/>
+          <w:szCs w:val="28"/>
+        </w:rPr>
+        <w:t>網址</w:t>
+      </w:r>
+      <w:r>
+        <w:rPr>
+          <w:color w:val="000000" w:themeColor="text1"/>
+          <w:sz w:val="28"/>
+          <w:szCs w:val="28"/>
+        </w:rPr>
+        <w:t xml:space="preserve">  </w:t>
+      </w:r>
+      <w:hyperlink r:id="rId13" w:history="1">
+        <w:r>
+          <w:rPr>
+            <w:rStyle w:val="a8"/>
+            <w:rFonts w:hint="eastAsia"/>
+            <w:sz w:val="28"/>
+            <w:szCs w:val="28"/>
+          </w:rPr>
+          <w:t>https://jwt.io</w:t>
+        </w:r>
+      </w:hyperlink>
+    </w:p>
+    <w:p>
+      <w:pPr>
+        <w:tabs>
+          <w:tab w:val="left" w:pos="1695"/>
+        </w:tabs>
+        <w:rPr>
+          <w:color w:val="000000" w:themeColor="text1"/>
+          <w:sz w:val="28"/>
+          <w:szCs w:val="28"/>
+        </w:rPr>
+      </w:pPr>
+      <w:r>
+        <w:rPr>
+          <w:rFonts w:hint="eastAsia"/>
+          <w:color w:val="000000" w:themeColor="text1"/>
+          <w:sz w:val="28"/>
+          <w:szCs w:val="28"/>
+        </w:rPr>
+        <w:t>4-44 2:40</w:t>
+      </w:r>
+      <w:r>
+        <w:rPr>
+          <w:color w:val="000000" w:themeColor="text1"/>
+          <w:sz w:val="28"/>
+          <w:szCs w:val="28"/>
+        </w:rPr>
+        <w:t xml:space="preserve"> key</w:t>
+      </w:r>
+      <w:r>
+        <w:rPr>
+          <w:rFonts w:hint="eastAsia"/>
+          <w:color w:val="000000" w:themeColor="text1"/>
+          <w:sz w:val="28"/>
+          <w:szCs w:val="28"/>
+        </w:rPr>
+        <w:t>入</w:t>
+      </w:r>
+      <w:r>
+        <w:rPr>
+          <w:rFonts w:hint="eastAsia"/>
+          <w:color w:val="000000" w:themeColor="text1"/>
+          <w:sz w:val="28"/>
+          <w:szCs w:val="28"/>
+        </w:rPr>
+        <w:t xml:space="preserve"> div.dropdown-divi</w:t>
+      </w:r>
+      <w:r>
+        <w:rPr>
+          <w:color w:val="000000" w:themeColor="text1"/>
+          <w:sz w:val="28"/>
+          <w:szCs w:val="28"/>
+        </w:rPr>
+        <w:t>der</w:t>
+      </w:r>
       <w:bookmarkStart w:id="0" w:name="_GoBack"/>
       <w:bookmarkEnd w:id="0"/>
     </w:p>

</xml_diff>

<commit_message>
End of Section 6
</commit_message>
<xml_diff>
--- a/指令.docx
+++ b/指令.docx
@@ -5234,6 +5234,197 @@
         </w:rPr>
         <w:t>der</w:t>
       </w:r>
+    </w:p>
+    <w:p>
+      <w:pPr>
+        <w:tabs>
+          <w:tab w:val="left" w:pos="1695"/>
+        </w:tabs>
+        <w:rPr>
+          <w:color w:val="000000" w:themeColor="text1"/>
+          <w:sz w:val="28"/>
+          <w:szCs w:val="28"/>
+        </w:rPr>
+      </w:pPr>
+      <w:r>
+        <w:rPr>
+          <w:rFonts w:hint="eastAsia"/>
+          <w:color w:val="000000" w:themeColor="text1"/>
+          <w:sz w:val="28"/>
+          <w:szCs w:val="28"/>
+        </w:rPr>
+        <w:t xml:space="preserve">6-56 1:14 </w:t>
+      </w:r>
+      <w:r>
+        <w:rPr>
+          <w:color w:val="000000" w:themeColor="text1"/>
+          <w:sz w:val="28"/>
+          <w:szCs w:val="28"/>
+        </w:rPr>
+        <w:t xml:space="preserve"> npm install alertifyjs</w:t>
+      </w:r>
+    </w:p>
+    <w:p>
+      <w:pPr>
+        <w:tabs>
+          <w:tab w:val="left" w:pos="1695"/>
+        </w:tabs>
+        <w:rPr>
+          <w:color w:val="000000" w:themeColor="text1"/>
+          <w:sz w:val="28"/>
+          <w:szCs w:val="28"/>
+        </w:rPr>
+      </w:pPr>
+    </w:p>
+    <w:p>
+      <w:pPr>
+        <w:tabs>
+          <w:tab w:val="left" w:pos="1695"/>
+        </w:tabs>
+        <w:rPr>
+          <w:color w:val="000000" w:themeColor="text1"/>
+          <w:sz w:val="28"/>
+          <w:szCs w:val="28"/>
+        </w:rPr>
+      </w:pPr>
+    </w:p>
+    <w:p>
+      <w:pPr>
+        <w:tabs>
+          <w:tab w:val="left" w:pos="1695"/>
+        </w:tabs>
+        <w:rPr>
+          <w:color w:val="000000" w:themeColor="text1"/>
+          <w:sz w:val="28"/>
+          <w:szCs w:val="28"/>
+        </w:rPr>
+      </w:pPr>
+      <w:r>
+        <w:rPr>
+          <w:rFonts w:hint="eastAsia"/>
+          <w:color w:val="000000" w:themeColor="text1"/>
+          <w:sz w:val="28"/>
+          <w:szCs w:val="28"/>
+        </w:rPr>
+        <w:lastRenderedPageBreak/>
+        <w:t>6-57 2:15</w:t>
+      </w:r>
+      <w:r>
+        <w:rPr>
+          <w:rFonts w:hint="eastAsia"/>
+          <w:color w:val="000000" w:themeColor="text1"/>
+          <w:sz w:val="28"/>
+          <w:szCs w:val="28"/>
+        </w:rPr>
+        <w:t xml:space="preserve"> auth0 angular jwt</w:t>
+      </w:r>
+    </w:p>
+    <w:p>
+      <w:pPr>
+        <w:tabs>
+          <w:tab w:val="left" w:pos="1695"/>
+        </w:tabs>
+      </w:pPr>
+      <w:r>
+        <w:rPr>
+          <w:color w:val="000000" w:themeColor="text1"/>
+          <w:sz w:val="28"/>
+          <w:szCs w:val="28"/>
+        </w:rPr>
+        <w:t xml:space="preserve">  </w:t>
+      </w:r>
+      <w:hyperlink r:id="rId14" w:history="1">
+        <w:r>
+          <w:rPr>
+            <w:rStyle w:val="a8"/>
+          </w:rPr>
+          <w:t>https://github.com/auth0/angular2-jwt</w:t>
+        </w:r>
+      </w:hyperlink>
+      <w:r>
+        <w:t xml:space="preserve">  </w:t>
+      </w:r>
+    </w:p>
+    <w:p>
+      <w:pPr>
+        <w:pStyle w:val="HTML"/>
+        <w:shd w:val="clear" w:color="auto" w:fill="F6F8FA"/>
+        <w:rPr>
+          <w:rFonts w:ascii="Consolas" w:hAnsi="Consolas"/>
+          <w:color w:val="24292E"/>
+          <w:sz w:val="20"/>
+          <w:szCs w:val="20"/>
+        </w:rPr>
+      </w:pPr>
+      <w:r>
+        <w:rPr>
+          <w:rFonts w:hint="eastAsia"/>
+          <w:color w:val="000000" w:themeColor="text1"/>
+          <w:sz w:val="28"/>
+          <w:szCs w:val="28"/>
+        </w:rPr>
+        <w:t xml:space="preserve">  </w:t>
+      </w:r>
+      <w:r>
+        <w:rPr>
+          <w:rFonts w:ascii="Consolas" w:hAnsi="Consolas"/>
+          <w:color w:val="24292E"/>
+          <w:sz w:val="20"/>
+          <w:szCs w:val="20"/>
+        </w:rPr>
+        <w:t>npm install @auth0/angular-jwt</w:t>
+      </w:r>
+      <w:r>
+        <w:rPr>
+          <w:rFonts w:ascii="Consolas" w:hAnsi="Consolas"/>
+          <w:color w:val="24292E"/>
+          <w:sz w:val="20"/>
+          <w:szCs w:val="20"/>
+        </w:rPr>
+        <w:t xml:space="preserve"> latest</w:t>
+      </w:r>
+    </w:p>
+    <w:p>
+      <w:pPr>
+        <w:tabs>
+          <w:tab w:val="left" w:pos="1695"/>
+        </w:tabs>
+        <w:rPr>
+          <w:color w:val="000000" w:themeColor="text1"/>
+          <w:sz w:val="28"/>
+          <w:szCs w:val="28"/>
+        </w:rPr>
+      </w:pPr>
+    </w:p>
+    <w:p>
+      <w:pPr>
+        <w:tabs>
+          <w:tab w:val="left" w:pos="1695"/>
+        </w:tabs>
+        <w:rPr>
+          <w:rFonts w:hint="eastAsia"/>
+          <w:color w:val="000000" w:themeColor="text1"/>
+          <w:sz w:val="28"/>
+          <w:szCs w:val="28"/>
+        </w:rPr>
+      </w:pPr>
+      <w:r>
+        <w:rPr>
+          <w:rFonts w:hint="eastAsia"/>
+          <w:color w:val="000000" w:themeColor="text1"/>
+          <w:sz w:val="28"/>
+          <w:szCs w:val="28"/>
+        </w:rPr>
+        <w:t xml:space="preserve">6-59 0:29 </w:t>
+      </w:r>
+      <w:hyperlink r:id="rId15" w:anchor="/" w:history="1">
+        <w:r>
+          <w:rPr>
+            <w:rStyle w:val="a8"/>
+          </w:rPr>
+          <w:t>https://valor-software.com/ngx-bootstrap/#/</w:t>
+        </w:r>
+      </w:hyperlink>
       <w:bookmarkStart w:id="0" w:name="_GoBack"/>
       <w:bookmarkEnd w:id="0"/>
     </w:p>

</xml_diff>

<commit_message>
End Of Session 8
</commit_message>
<xml_diff>
--- a/指令.docx
+++ b/指令.docx
@@ -5646,21 +5646,2249 @@
         </w:tabs>
         <w:ind w:firstLineChars="500" w:firstLine="1400"/>
         <w:rPr>
-          <w:rFonts w:hint="eastAsia"/>
-          <w:color w:val="000000" w:themeColor="text1"/>
-          <w:sz w:val="28"/>
-          <w:szCs w:val="28"/>
-        </w:rPr>
-      </w:pPr>
+          <w:color w:val="000000" w:themeColor="text1"/>
+          <w:sz w:val="28"/>
+          <w:szCs w:val="28"/>
+        </w:rPr>
+      </w:pPr>
+      <w:r>
+        <w:rPr>
+          <w:color w:val="000000" w:themeColor="text1"/>
+          <w:sz w:val="28"/>
+          <w:szCs w:val="28"/>
+        </w:rPr>
+        <w:t xml:space="preserve">ng g guard auth </w:t>
+      </w:r>
+      <w:r>
+        <w:rPr>
+          <w:color w:val="000000" w:themeColor="text1"/>
+          <w:sz w:val="28"/>
+          <w:szCs w:val="28"/>
+        </w:rPr>
+        <w:t>–</w:t>
+      </w:r>
+      <w:r>
+        <w:rPr>
+          <w:color w:val="000000" w:themeColor="text1"/>
+          <w:sz w:val="28"/>
+          <w:szCs w:val="28"/>
+        </w:rPr>
+        <w:t>skipTests</w:t>
+      </w:r>
+    </w:p>
+    <w:p>
+      <w:pPr>
+        <w:tabs>
+          <w:tab w:val="left" w:pos="1695"/>
+        </w:tabs>
+        <w:rPr>
+          <w:color w:val="FF0000"/>
+          <w:sz w:val="28"/>
+          <w:szCs w:val="28"/>
+        </w:rPr>
+      </w:pPr>
+      <w:r>
+        <w:rPr>
+          <w:rFonts w:hint="eastAsia"/>
+          <w:color w:val="000000" w:themeColor="text1"/>
+          <w:sz w:val="28"/>
+          <w:szCs w:val="28"/>
+        </w:rPr>
+        <w:t xml:space="preserve">8-70 4:44  </w:t>
+      </w:r>
+      <w:r>
+        <w:rPr>
+          <w:rFonts w:hint="eastAsia"/>
+          <w:color w:val="FF0000"/>
+          <w:sz w:val="28"/>
+          <w:szCs w:val="28"/>
+        </w:rPr>
+        <w:t xml:space="preserve">dotnet ef </w:t>
+      </w:r>
+      <w:r>
+        <w:rPr>
+          <w:rFonts w:hint="eastAsia"/>
+          <w:color w:val="FF0000"/>
+          <w:sz w:val="28"/>
+          <w:szCs w:val="28"/>
+        </w:rPr>
+        <w:t>migrations</w:t>
+      </w:r>
+      <w:r>
+        <w:rPr>
+          <w:color w:val="FF0000"/>
+          <w:sz w:val="28"/>
+          <w:szCs w:val="28"/>
+        </w:rPr>
+        <w:t xml:space="preserve"> </w:t>
+      </w:r>
+      <w:r>
+        <w:rPr>
+          <w:rFonts w:hint="eastAsia"/>
+          <w:color w:val="FF0000"/>
+          <w:sz w:val="28"/>
+          <w:szCs w:val="28"/>
+        </w:rPr>
+        <w:t>add</w:t>
+      </w:r>
+      <w:r>
+        <w:rPr>
+          <w:color w:val="FF0000"/>
+          <w:sz w:val="28"/>
+          <w:szCs w:val="28"/>
+        </w:rPr>
+        <w:t xml:space="preserve"> ExtendedUserClass</w:t>
+      </w:r>
+    </w:p>
+    <w:p>
+      <w:pPr>
+        <w:tabs>
+          <w:tab w:val="left" w:pos="1695"/>
+        </w:tabs>
+        <w:rPr>
+          <w:color w:val="FF0000"/>
+          <w:sz w:val="28"/>
+          <w:szCs w:val="28"/>
+        </w:rPr>
+      </w:pPr>
+      <w:r>
+        <w:rPr>
+          <w:rFonts w:hint="eastAsia"/>
+          <w:color w:val="FF0000"/>
+          <w:sz w:val="28"/>
+          <w:szCs w:val="28"/>
+        </w:rPr>
+        <w:t xml:space="preserve">8-71 2:19 </w:t>
+      </w:r>
+      <w:r>
+        <w:rPr>
+          <w:rFonts w:hint="eastAsia"/>
+          <w:color w:val="FF0000"/>
+          <w:sz w:val="28"/>
+          <w:szCs w:val="28"/>
+        </w:rPr>
+        <w:t>重要關於</w:t>
+      </w:r>
+      <w:r>
+        <w:rPr>
+          <w:rFonts w:hint="eastAsia"/>
+          <w:color w:val="FF0000"/>
+          <w:sz w:val="28"/>
+          <w:szCs w:val="28"/>
+        </w:rPr>
+        <w:t>migrations</w:t>
+      </w:r>
+      <w:r>
+        <w:rPr>
+          <w:rFonts w:hint="eastAsia"/>
+          <w:color w:val="FF0000"/>
+          <w:sz w:val="28"/>
+          <w:szCs w:val="28"/>
+        </w:rPr>
+        <w:t>相關</w:t>
+      </w:r>
+      <w:r>
+        <w:rPr>
+          <w:rFonts w:hint="eastAsia"/>
+          <w:color w:val="FF0000"/>
+          <w:sz w:val="28"/>
+          <w:szCs w:val="28"/>
+        </w:rPr>
+        <w:t>,</w:t>
+      </w:r>
+    </w:p>
+    <w:p>
+      <w:pPr>
+        <w:tabs>
+          <w:tab w:val="left" w:pos="1695"/>
+        </w:tabs>
+        <w:rPr>
+          <w:color w:val="FF0000"/>
+          <w:sz w:val="28"/>
+          <w:szCs w:val="28"/>
+        </w:rPr>
+      </w:pPr>
+      <w:r>
+        <w:rPr>
+          <w:rFonts w:hint="eastAsia"/>
+          <w:color w:val="FF0000"/>
+          <w:sz w:val="28"/>
+          <w:szCs w:val="28"/>
+        </w:rPr>
+        <w:t xml:space="preserve">        </w:t>
+      </w:r>
+      <w:r>
+        <w:rPr>
+          <w:rFonts w:hint="eastAsia"/>
+          <w:color w:val="FF0000"/>
+          <w:sz w:val="28"/>
+          <w:szCs w:val="28"/>
+        </w:rPr>
+        <w:t xml:space="preserve"> dotnet ef migrations remove  (</w:t>
+      </w:r>
+      <w:r>
+        <w:rPr>
+          <w:rFonts w:hint="eastAsia"/>
+          <w:color w:val="FF0000"/>
+          <w:sz w:val="28"/>
+          <w:szCs w:val="28"/>
+        </w:rPr>
+        <w:t>刪除最後</w:t>
+      </w:r>
+      <w:r>
+        <w:rPr>
+          <w:rFonts w:hint="eastAsia"/>
+          <w:color w:val="FF0000"/>
+          <w:sz w:val="28"/>
+          <w:szCs w:val="28"/>
+        </w:rPr>
+        <w:t>1</w:t>
+      </w:r>
+      <w:r>
+        <w:rPr>
+          <w:rFonts w:hint="eastAsia"/>
+          <w:color w:val="FF0000"/>
+          <w:sz w:val="28"/>
+          <w:szCs w:val="28"/>
+        </w:rPr>
+        <w:t>次的</w:t>
+      </w:r>
+      <w:r>
+        <w:rPr>
+          <w:rFonts w:hint="eastAsia"/>
+          <w:color w:val="FF0000"/>
+          <w:sz w:val="28"/>
+          <w:szCs w:val="28"/>
+        </w:rPr>
+        <w:t>migrations)</w:t>
+      </w:r>
+    </w:p>
+    <w:p>
+      <w:pPr>
+        <w:tabs>
+          <w:tab w:val="left" w:pos="1695"/>
+        </w:tabs>
+        <w:rPr>
+          <w:color w:val="FF0000"/>
+          <w:sz w:val="28"/>
+          <w:szCs w:val="28"/>
+        </w:rPr>
+      </w:pPr>
+      <w:r>
+        <w:rPr>
+          <w:color w:val="FF0000"/>
+          <w:sz w:val="28"/>
+          <w:szCs w:val="28"/>
+        </w:rPr>
+        <w:t xml:space="preserve">         </w:t>
+      </w:r>
+      <w:r>
+        <w:rPr>
+          <w:rFonts w:hint="eastAsia"/>
+          <w:color w:val="FF0000"/>
+          <w:sz w:val="28"/>
+          <w:szCs w:val="28"/>
+        </w:rPr>
+        <w:t>dotnet ef migrations</w:t>
+      </w:r>
+      <w:r>
+        <w:rPr>
+          <w:color w:val="FF0000"/>
+          <w:sz w:val="28"/>
+          <w:szCs w:val="28"/>
+        </w:rPr>
+        <w:t xml:space="preserve"> List </w:t>
+      </w:r>
+      <w:r>
+        <w:rPr>
+          <w:rFonts w:hint="eastAsia"/>
+          <w:color w:val="FF0000"/>
+          <w:sz w:val="28"/>
+          <w:szCs w:val="28"/>
+        </w:rPr>
+        <w:t>(</w:t>
+      </w:r>
+      <w:r>
+        <w:rPr>
+          <w:rFonts w:hint="eastAsia"/>
+          <w:color w:val="FF0000"/>
+          <w:sz w:val="28"/>
+          <w:szCs w:val="28"/>
+        </w:rPr>
+        <w:t>查看</w:t>
+      </w:r>
+      <w:r>
+        <w:rPr>
+          <w:rFonts w:hint="eastAsia"/>
+          <w:color w:val="FF0000"/>
+          <w:sz w:val="28"/>
+          <w:szCs w:val="28"/>
+        </w:rPr>
+        <w:t>migrations</w:t>
+      </w:r>
+      <w:r>
+        <w:rPr>
+          <w:rFonts w:hint="eastAsia"/>
+          <w:color w:val="FF0000"/>
+          <w:sz w:val="28"/>
+          <w:szCs w:val="28"/>
+        </w:rPr>
+        <w:t>清單</w:t>
+      </w:r>
+      <w:r>
+        <w:rPr>
+          <w:rFonts w:hint="eastAsia"/>
+          <w:color w:val="FF0000"/>
+          <w:sz w:val="28"/>
+          <w:szCs w:val="28"/>
+        </w:rPr>
+        <w:t>)</w:t>
+      </w:r>
+    </w:p>
+    <w:p>
+      <w:pPr>
+        <w:tabs>
+          <w:tab w:val="left" w:pos="1695"/>
+        </w:tabs>
+        <w:rPr>
+          <w:color w:val="FF0000"/>
+          <w:sz w:val="28"/>
+          <w:szCs w:val="28"/>
+        </w:rPr>
+      </w:pPr>
+      <w:r>
+        <w:rPr>
+          <w:rFonts w:hint="eastAsia"/>
+          <w:color w:val="FF0000"/>
+          <w:sz w:val="28"/>
+          <w:szCs w:val="28"/>
+        </w:rPr>
+        <w:t xml:space="preserve">         </w:t>
+      </w:r>
+      <w:r>
+        <w:rPr>
+          <w:rFonts w:hint="eastAsia"/>
+          <w:color w:val="FF0000"/>
+          <w:sz w:val="28"/>
+          <w:szCs w:val="28"/>
+        </w:rPr>
+        <w:t>dotnet ef</w:t>
+      </w:r>
+      <w:r>
+        <w:rPr>
+          <w:rFonts w:hint="eastAsia"/>
+          <w:color w:val="FF0000"/>
+          <w:sz w:val="28"/>
+          <w:szCs w:val="28"/>
+        </w:rPr>
+        <w:t xml:space="preserve"> database update (</w:t>
+      </w:r>
+      <w:r>
+        <w:rPr>
+          <w:rFonts w:hint="eastAsia"/>
+          <w:color w:val="FF0000"/>
+          <w:sz w:val="28"/>
+          <w:szCs w:val="28"/>
+        </w:rPr>
+        <w:t>更新資料庫</w:t>
+      </w:r>
+      <w:r>
+        <w:rPr>
+          <w:rFonts w:hint="eastAsia"/>
+          <w:color w:val="FF0000"/>
+          <w:sz w:val="28"/>
+          <w:szCs w:val="28"/>
+        </w:rPr>
+        <w:t xml:space="preserve">) </w:t>
+      </w:r>
+    </w:p>
+    <w:p>
+      <w:pPr>
+        <w:tabs>
+          <w:tab w:val="left" w:pos="1695"/>
+        </w:tabs>
+        <w:ind w:left="1274" w:hangingChars="455" w:hanging="1274"/>
+        <w:rPr>
+          <w:color w:val="FF0000"/>
+          <w:sz w:val="28"/>
+          <w:szCs w:val="28"/>
+        </w:rPr>
+      </w:pPr>
+      <w:r>
+        <w:rPr>
+          <w:rFonts w:hint="eastAsia"/>
+          <w:color w:val="FF0000"/>
+          <w:sz w:val="28"/>
+          <w:szCs w:val="28"/>
+        </w:rPr>
+        <w:t xml:space="preserve">         </w:t>
+      </w:r>
+      <w:r>
+        <w:rPr>
+          <w:rFonts w:hint="eastAsia"/>
+          <w:color w:val="FF0000"/>
+          <w:sz w:val="28"/>
+          <w:szCs w:val="28"/>
+        </w:rPr>
+        <w:t>若已下指令</w:t>
+      </w:r>
+      <w:r>
+        <w:rPr>
+          <w:rFonts w:hint="eastAsia"/>
+          <w:color w:val="FF0000"/>
+          <w:sz w:val="28"/>
+          <w:szCs w:val="28"/>
+        </w:rPr>
+        <w:t>dotnet ef</w:t>
+      </w:r>
+      <w:r>
+        <w:rPr>
+          <w:rFonts w:hint="eastAsia"/>
+          <w:color w:val="FF0000"/>
+          <w:sz w:val="28"/>
+          <w:szCs w:val="28"/>
+        </w:rPr>
+        <w:t xml:space="preserve"> database update</w:t>
+      </w:r>
+      <w:r>
+        <w:rPr>
+          <w:rFonts w:hint="eastAsia"/>
+          <w:color w:val="FF0000"/>
+          <w:sz w:val="28"/>
+          <w:szCs w:val="28"/>
+        </w:rPr>
+        <w:t>更新資料庫</w:t>
+      </w:r>
+      <w:r>
+        <w:rPr>
+          <w:rFonts w:hint="eastAsia"/>
+          <w:color w:val="FF0000"/>
+          <w:sz w:val="28"/>
+          <w:szCs w:val="28"/>
+        </w:rPr>
+        <w:t>,</w:t>
+      </w:r>
+      <w:r>
+        <w:rPr>
+          <w:rFonts w:hint="eastAsia"/>
+          <w:color w:val="FF0000"/>
+          <w:sz w:val="28"/>
+          <w:szCs w:val="28"/>
+        </w:rPr>
+        <w:t>這時想</w:t>
+      </w:r>
+      <w:r>
+        <w:rPr>
+          <w:rFonts w:hint="eastAsia"/>
+          <w:color w:val="FF0000"/>
+          <w:sz w:val="28"/>
+          <w:szCs w:val="28"/>
+        </w:rPr>
+        <w:t xml:space="preserve">  </w:t>
+      </w:r>
+      <w:r>
+        <w:rPr>
+          <w:rFonts w:hint="eastAsia"/>
+          <w:color w:val="FF0000"/>
+          <w:sz w:val="28"/>
+          <w:szCs w:val="28"/>
+        </w:rPr>
+        <w:t>要再修改欄位</w:t>
+      </w:r>
+      <w:r>
+        <w:rPr>
+          <w:rFonts w:hint="eastAsia"/>
+          <w:color w:val="FF0000"/>
+          <w:sz w:val="28"/>
+          <w:szCs w:val="28"/>
+        </w:rPr>
+        <w:t>,</w:t>
+      </w:r>
+      <w:r>
+        <w:rPr>
+          <w:rFonts w:hint="eastAsia"/>
+          <w:color w:val="FF0000"/>
+          <w:sz w:val="28"/>
+          <w:szCs w:val="28"/>
+        </w:rPr>
+        <w:t>不可使用</w:t>
+      </w:r>
+      <w:r>
+        <w:rPr>
+          <w:rFonts w:hint="eastAsia"/>
+          <w:color w:val="FF0000"/>
+          <w:sz w:val="28"/>
+          <w:szCs w:val="28"/>
+        </w:rPr>
+        <w:t>dotnet ef migrations remove</w:t>
+      </w:r>
+      <w:r>
+        <w:rPr>
+          <w:rFonts w:hint="eastAsia"/>
+          <w:color w:val="FF0000"/>
+          <w:sz w:val="28"/>
+          <w:szCs w:val="28"/>
+        </w:rPr>
+        <w:t>會有錯</w:t>
+      </w:r>
+      <w:r>
+        <w:rPr>
+          <w:rFonts w:hint="eastAsia"/>
+          <w:color w:val="FF0000"/>
+          <w:sz w:val="28"/>
+          <w:szCs w:val="28"/>
+        </w:rPr>
+        <w:t>,</w:t>
+      </w:r>
+      <w:r>
+        <w:rPr>
+          <w:rFonts w:hint="eastAsia"/>
+          <w:color w:val="FF0000"/>
+          <w:sz w:val="28"/>
+          <w:szCs w:val="28"/>
+        </w:rPr>
+        <w:t>使用</w:t>
+      </w:r>
+      <w:r>
+        <w:rPr>
+          <w:rFonts w:hint="eastAsia"/>
+          <w:color w:val="FF0000"/>
+          <w:sz w:val="28"/>
+          <w:szCs w:val="28"/>
+        </w:rPr>
+        <w:t>dotnet ef</w:t>
+      </w:r>
+      <w:r>
+        <w:rPr>
+          <w:rFonts w:hint="eastAsia"/>
+          <w:color w:val="FF0000"/>
+          <w:sz w:val="28"/>
+          <w:szCs w:val="28"/>
+        </w:rPr>
+        <w:t xml:space="preserve"> database update </w:t>
+      </w:r>
+      <w:r>
+        <w:rPr>
+          <w:color w:val="FF0000"/>
+          <w:sz w:val="28"/>
+          <w:szCs w:val="28"/>
+        </w:rPr>
+        <w:t>AddedUserEntity</w:t>
+      </w:r>
+      <w:r>
+        <w:rPr>
+          <w:rFonts w:hint="eastAsia"/>
+          <w:color w:val="FF0000"/>
+          <w:sz w:val="28"/>
+          <w:szCs w:val="28"/>
+        </w:rPr>
+        <w:t xml:space="preserve"> </w:t>
+      </w:r>
+      <w:r>
+        <w:rPr>
+          <w:rFonts w:hint="eastAsia"/>
+          <w:color w:val="FF0000"/>
+          <w:sz w:val="28"/>
+          <w:szCs w:val="28"/>
+        </w:rPr>
+        <w:t>也會有錯</w:t>
+      </w:r>
+      <w:r>
+        <w:rPr>
+          <w:rFonts w:hint="eastAsia"/>
+          <w:color w:val="FF0000"/>
+          <w:sz w:val="28"/>
+          <w:szCs w:val="28"/>
+        </w:rPr>
+        <w:t>(</w:t>
+      </w:r>
+      <w:r>
+        <w:rPr>
+          <w:color w:val="FF0000"/>
+          <w:sz w:val="28"/>
+          <w:szCs w:val="28"/>
+        </w:rPr>
+        <w:t xml:space="preserve">SQLite </w:t>
+      </w:r>
+      <w:r>
+        <w:rPr>
+          <w:rFonts w:hint="eastAsia"/>
+          <w:color w:val="FF0000"/>
+          <w:sz w:val="28"/>
+          <w:szCs w:val="28"/>
+        </w:rPr>
+        <w:t>不支援刪除欄位</w:t>
+      </w:r>
+      <w:r>
+        <w:rPr>
+          <w:rFonts w:hint="eastAsia"/>
+          <w:color w:val="FF0000"/>
+          <w:sz w:val="28"/>
+          <w:szCs w:val="28"/>
+        </w:rPr>
+        <w:t xml:space="preserve">           </w:t>
+      </w:r>
+      <w:hyperlink r:id="rId16" w:history="1">
+        <w:r>
+          <w:rPr>
+            <w:rStyle w:val="a8"/>
+          </w:rPr>
+          <w:t>https://docs.microsoft.com/zh-tw/ef/core/providers/sqlite/limitations</w:t>
+        </w:r>
+      </w:hyperlink>
+      <w:r>
+        <w:rPr>
+          <w:rFonts w:hint="eastAsia"/>
+          <w:color w:val="FF0000"/>
+          <w:sz w:val="28"/>
+          <w:szCs w:val="28"/>
+        </w:rPr>
+        <w:t>)</w:t>
+      </w:r>
+      <w:r>
+        <w:rPr>
+          <w:rFonts w:hint="eastAsia"/>
+          <w:color w:val="FF0000"/>
+          <w:sz w:val="28"/>
+          <w:szCs w:val="28"/>
+        </w:rPr>
+        <w:t>,</w:t>
+      </w:r>
+    </w:p>
+    <w:p>
+      <w:pPr>
+        <w:tabs>
+          <w:tab w:val="left" w:pos="1695"/>
+        </w:tabs>
+        <w:ind w:left="1274" w:hangingChars="455" w:hanging="1274"/>
+        <w:rPr>
+          <w:color w:val="FF0000"/>
+          <w:sz w:val="28"/>
+          <w:szCs w:val="28"/>
+        </w:rPr>
+      </w:pPr>
+      <w:r>
+        <w:rPr>
+          <w:rFonts w:hint="eastAsia"/>
+          <w:color w:val="FF0000"/>
+          <w:sz w:val="28"/>
+          <w:szCs w:val="28"/>
+        </w:rPr>
+        <w:t xml:space="preserve">         </w:t>
+      </w:r>
+      <w:r>
+        <w:rPr>
+          <w:rFonts w:hint="eastAsia"/>
+          <w:color w:val="FF0000"/>
+          <w:sz w:val="28"/>
+          <w:szCs w:val="28"/>
+        </w:rPr>
+        <w:t>只能先刪除資料庫</w:t>
+      </w:r>
+      <w:r>
+        <w:rPr>
+          <w:rFonts w:hint="eastAsia"/>
+          <w:color w:val="FF0000"/>
+          <w:sz w:val="28"/>
+          <w:szCs w:val="28"/>
+        </w:rPr>
+        <w:t>dotnet ef</w:t>
+      </w:r>
+      <w:r>
+        <w:rPr>
+          <w:rFonts w:hint="eastAsia"/>
+          <w:color w:val="FF0000"/>
+          <w:sz w:val="28"/>
+          <w:szCs w:val="28"/>
+        </w:rPr>
+        <w:t xml:space="preserve"> database drop,</w:t>
+      </w:r>
+      <w:r>
+        <w:rPr>
+          <w:rFonts w:hint="eastAsia"/>
+          <w:color w:val="FF0000"/>
+          <w:sz w:val="28"/>
+          <w:szCs w:val="28"/>
+        </w:rPr>
+        <w:t>接著</w:t>
+      </w:r>
+    </w:p>
+    <w:p>
+      <w:pPr>
+        <w:tabs>
+          <w:tab w:val="left" w:pos="1695"/>
+        </w:tabs>
+        <w:ind w:left="1274" w:hangingChars="455" w:hanging="1274"/>
+        <w:rPr>
+          <w:color w:val="FF0000"/>
+          <w:sz w:val="28"/>
+          <w:szCs w:val="28"/>
+        </w:rPr>
+      </w:pPr>
+      <w:r>
+        <w:rPr>
+          <w:rFonts w:hint="eastAsia"/>
+          <w:color w:val="FF0000"/>
+          <w:sz w:val="28"/>
+          <w:szCs w:val="28"/>
+        </w:rPr>
+        <w:t xml:space="preserve">         </w:t>
+      </w:r>
+      <w:r>
+        <w:rPr>
+          <w:rFonts w:hint="eastAsia"/>
+          <w:color w:val="FF0000"/>
+          <w:sz w:val="28"/>
+          <w:szCs w:val="28"/>
+        </w:rPr>
+        <w:t>dotnet ef migrations remove</w:t>
+      </w:r>
+      <w:r>
+        <w:rPr>
+          <w:rFonts w:hint="eastAsia"/>
+          <w:color w:val="FF0000"/>
+          <w:sz w:val="28"/>
+          <w:szCs w:val="28"/>
+        </w:rPr>
+        <w:t xml:space="preserve"> </w:t>
+      </w:r>
+      <w:r>
+        <w:rPr>
+          <w:rFonts w:hint="eastAsia"/>
+          <w:color w:val="FF0000"/>
+          <w:sz w:val="28"/>
+          <w:szCs w:val="28"/>
+        </w:rPr>
+        <w:t>就可移除</w:t>
+      </w:r>
+      <w:r>
+        <w:rPr>
+          <w:rFonts w:hint="eastAsia"/>
+          <w:color w:val="FF0000"/>
+          <w:sz w:val="28"/>
+          <w:szCs w:val="28"/>
+        </w:rPr>
+        <w:t>,</w:t>
+      </w:r>
+      <w:r>
+        <w:rPr>
+          <w:rFonts w:hint="eastAsia"/>
+          <w:color w:val="FF0000"/>
+          <w:sz w:val="28"/>
+          <w:szCs w:val="28"/>
+        </w:rPr>
+        <w:t>接著在</w:t>
+      </w:r>
+      <w:r>
+        <w:rPr>
+          <w:rFonts w:hint="eastAsia"/>
+          <w:color w:val="FF0000"/>
+          <w:sz w:val="28"/>
+          <w:szCs w:val="28"/>
+        </w:rPr>
+        <w:t>key</w:t>
+      </w:r>
+      <w:r>
+        <w:rPr>
+          <w:rFonts w:hint="eastAsia"/>
+          <w:color w:val="FF0000"/>
+          <w:sz w:val="28"/>
+          <w:szCs w:val="28"/>
+        </w:rPr>
+        <w:t>入</w:t>
+      </w:r>
+    </w:p>
+    <w:p>
+      <w:pPr>
+        <w:tabs>
+          <w:tab w:val="left" w:pos="1695"/>
+        </w:tabs>
+        <w:ind w:left="1274" w:hangingChars="455" w:hanging="1274"/>
+        <w:rPr>
+          <w:color w:val="FF0000"/>
+          <w:sz w:val="28"/>
+          <w:szCs w:val="28"/>
+        </w:rPr>
+      </w:pPr>
+      <w:r>
+        <w:rPr>
+          <w:rFonts w:hint="eastAsia"/>
+          <w:color w:val="FF0000"/>
+          <w:sz w:val="28"/>
+          <w:szCs w:val="28"/>
+        </w:rPr>
+        <w:t xml:space="preserve">         </w:t>
+      </w:r>
+      <w:r>
+        <w:rPr>
+          <w:rFonts w:hint="eastAsia"/>
+          <w:color w:val="FF0000"/>
+          <w:sz w:val="28"/>
+          <w:szCs w:val="28"/>
+        </w:rPr>
+        <w:t>dotnet ef</w:t>
+      </w:r>
+      <w:r>
+        <w:rPr>
+          <w:rFonts w:hint="eastAsia"/>
+          <w:color w:val="FF0000"/>
+          <w:sz w:val="28"/>
+          <w:szCs w:val="28"/>
+        </w:rPr>
+        <w:t xml:space="preserve"> database update </w:t>
+      </w:r>
+    </w:p>
+    <w:p>
+      <w:pPr>
+        <w:tabs>
+          <w:tab w:val="left" w:pos="1695"/>
+        </w:tabs>
+        <w:ind w:left="1274" w:hangingChars="455" w:hanging="1274"/>
+        <w:rPr>
+          <w:color w:val="FF0000"/>
+          <w:sz w:val="28"/>
+          <w:szCs w:val="28"/>
+        </w:rPr>
+      </w:pPr>
+      <w:r>
+        <w:rPr>
+          <w:rFonts w:hint="eastAsia"/>
+          <w:color w:val="FF0000"/>
+          <w:sz w:val="28"/>
+          <w:szCs w:val="28"/>
+        </w:rPr>
+        <w:t xml:space="preserve">8-72 1:47 </w:t>
+      </w:r>
+      <w:r>
+        <w:rPr>
+          <w:rFonts w:hint="eastAsia"/>
+          <w:color w:val="FF0000"/>
+          <w:sz w:val="28"/>
+          <w:szCs w:val="28"/>
+        </w:rPr>
+        <w:t>dotnet ef migrations</w:t>
+      </w:r>
+      <w:r>
+        <w:rPr>
+          <w:rFonts w:hint="eastAsia"/>
+          <w:color w:val="FF0000"/>
+          <w:sz w:val="28"/>
+          <w:szCs w:val="28"/>
+        </w:rPr>
+        <w:t xml:space="preserve"> add</w:t>
+      </w:r>
+      <w:r>
+        <w:rPr>
+          <w:color w:val="FF0000"/>
+          <w:sz w:val="28"/>
+          <w:szCs w:val="28"/>
+        </w:rPr>
+        <w:t xml:space="preserve"> ExtendedUserClass</w:t>
+      </w:r>
+    </w:p>
+    <w:p>
+      <w:pPr>
+        <w:tabs>
+          <w:tab w:val="left" w:pos="1695"/>
+        </w:tabs>
+        <w:ind w:left="1274" w:hangingChars="455" w:hanging="1274"/>
+        <w:rPr>
+          <w:color w:val="FF0000"/>
+          <w:sz w:val="28"/>
+          <w:szCs w:val="28"/>
+        </w:rPr>
+      </w:pPr>
+      <w:r>
+        <w:rPr>
+          <w:rFonts w:hint="eastAsia"/>
+          <w:color w:val="FF0000"/>
+          <w:sz w:val="28"/>
+          <w:szCs w:val="28"/>
+        </w:rPr>
+        <w:t xml:space="preserve">             </w:t>
+      </w:r>
+    </w:p>
+    <w:p>
+      <w:pPr>
+        <w:tabs>
+          <w:tab w:val="left" w:pos="1695"/>
+        </w:tabs>
+        <w:ind w:left="1274" w:hangingChars="455" w:hanging="1274"/>
+      </w:pPr>
+      <w:r>
+        <w:rPr>
+          <w:rFonts w:hint="eastAsia"/>
+          <w:color w:val="FF0000"/>
+          <w:sz w:val="28"/>
+          <w:szCs w:val="28"/>
+        </w:rPr>
+        <w:t>8-73</w:t>
+      </w:r>
+      <w:r>
+        <w:rPr>
+          <w:rFonts w:hint="eastAsia"/>
+          <w:color w:val="FF0000"/>
+          <w:sz w:val="28"/>
+          <w:szCs w:val="28"/>
+        </w:rPr>
+        <w:t>和</w:t>
+      </w:r>
+      <w:r>
+        <w:rPr>
+          <w:rFonts w:hint="eastAsia"/>
+          <w:color w:val="FF0000"/>
+          <w:sz w:val="28"/>
+          <w:szCs w:val="28"/>
+        </w:rPr>
+        <w:t>8-74</w:t>
+      </w:r>
+      <w:r>
+        <w:rPr>
+          <w:rFonts w:hint="eastAsia"/>
+          <w:color w:val="FF0000"/>
+          <w:sz w:val="28"/>
+          <w:szCs w:val="28"/>
+        </w:rPr>
+        <w:t xml:space="preserve"> </w:t>
+      </w:r>
+      <w:r>
+        <w:rPr>
+          <w:rFonts w:hint="eastAsia"/>
+          <w:color w:val="FF0000"/>
+          <w:sz w:val="28"/>
+          <w:szCs w:val="28"/>
+        </w:rPr>
+        <w:t>建立假資料</w:t>
+      </w:r>
+      <w:r>
+        <w:rPr>
+          <w:rFonts w:hint="eastAsia"/>
+          <w:color w:val="FF0000"/>
+          <w:sz w:val="28"/>
+          <w:szCs w:val="28"/>
+        </w:rPr>
+        <w:t xml:space="preserve"> </w:t>
+      </w:r>
+      <w:hyperlink r:id="rId17" w:history="1">
+        <w:r>
+          <w:rPr>
+            <w:rStyle w:val="a8"/>
+          </w:rPr>
+          <w:t>https://www.json-generator.com/</w:t>
+        </w:r>
+      </w:hyperlink>
+    </w:p>
+    <w:p>
+      <w:pPr>
+        <w:tabs>
+          <w:tab w:val="left" w:pos="1695"/>
+        </w:tabs>
+        <w:ind w:left="1092" w:hangingChars="455" w:hanging="1092"/>
+      </w:pPr>
+    </w:p>
+    <w:p>
+      <w:pPr>
+        <w:tabs>
+          <w:tab w:val="left" w:pos="1695"/>
+        </w:tabs>
+        <w:ind w:left="1092" w:hangingChars="455" w:hanging="1092"/>
+      </w:pPr>
+      <w:r>
+        <w:rPr>
+          <w:rFonts w:hint="eastAsia"/>
+        </w:rPr>
+        <w:lastRenderedPageBreak/>
+        <w:t xml:space="preserve">              </w:t>
+      </w:r>
+      <w:r>
+        <w:t>C</w:t>
+      </w:r>
+      <w:r>
+        <w:rPr>
+          <w:rFonts w:hint="eastAsia"/>
+        </w:rPr>
+        <w:t>ontext.</w:t>
+      </w:r>
+      <w:r>
+        <w:t xml:space="preserve">DataBase.Migrate() </w:t>
+      </w:r>
+      <w:r>
+        <w:rPr>
+          <w:rFonts w:hint="eastAsia"/>
+        </w:rPr>
+        <w:t>會重新建立所有</w:t>
+      </w:r>
+      <w:r>
+        <w:rPr>
+          <w:rFonts w:hint="eastAsia"/>
+        </w:rPr>
+        <w:t>Migrations</w:t>
+      </w:r>
+      <w:r>
+        <w:t>,</w:t>
+      </w:r>
+      <w:r>
+        <w:rPr>
+          <w:rFonts w:hint="eastAsia"/>
+        </w:rPr>
+        <w:t>所以通常要先</w:t>
+      </w:r>
+      <w:r>
+        <w:rPr>
+          <w:rFonts w:hint="eastAsia"/>
+          <w:color w:val="FF0000"/>
+          <w:sz w:val="28"/>
+          <w:szCs w:val="28"/>
+        </w:rPr>
+        <w:t>dotnet ef</w:t>
+      </w:r>
+      <w:r>
+        <w:rPr>
+          <w:rFonts w:hint="eastAsia"/>
+          <w:color w:val="FF0000"/>
+          <w:sz w:val="28"/>
+          <w:szCs w:val="28"/>
+        </w:rPr>
+        <w:t xml:space="preserve"> database drop,</w:t>
+      </w:r>
+      <w:r>
+        <w:rPr>
+          <w:rFonts w:hint="eastAsia"/>
+          <w:color w:val="FF0000"/>
+          <w:sz w:val="28"/>
+          <w:szCs w:val="28"/>
+        </w:rPr>
+        <w:t>在執行</w:t>
+      </w:r>
+      <w:r>
+        <w:rPr>
+          <w:rFonts w:hint="eastAsia"/>
+          <w:color w:val="FF0000"/>
+          <w:sz w:val="28"/>
+          <w:szCs w:val="28"/>
+        </w:rPr>
+        <w:t xml:space="preserve"> dotnet watch run</w:t>
+      </w:r>
+    </w:p>
+    <w:p>
+      <w:pPr>
+        <w:rPr>
+          <w:color w:val="000000" w:themeColor="text1"/>
+          <w:sz w:val="28"/>
+          <w:szCs w:val="28"/>
+        </w:rPr>
+      </w:pPr>
+      <w:r>
+        <w:rPr>
+          <w:rFonts w:hint="eastAsia"/>
+          <w:color w:val="000000" w:themeColor="text1"/>
+          <w:sz w:val="28"/>
+          <w:szCs w:val="28"/>
+        </w:rPr>
+        <w:t>8-76</w:t>
+      </w:r>
+      <w:r>
+        <w:rPr>
+          <w:rFonts w:hint="eastAsia"/>
+          <w:color w:val="000000" w:themeColor="text1"/>
+          <w:sz w:val="28"/>
+          <w:szCs w:val="28"/>
+        </w:rPr>
+        <w:t xml:space="preserve"> 1:49</w:t>
+      </w:r>
+      <w:r>
+        <w:rPr>
+          <w:color w:val="000000" w:themeColor="text1"/>
+          <w:sz w:val="28"/>
+          <w:szCs w:val="28"/>
+        </w:rPr>
+        <w:t xml:space="preserve"> Ctrl+shift+p</w:t>
+      </w:r>
+      <w:r>
+        <w:rPr>
+          <w:rFonts w:hint="eastAsia"/>
+          <w:color w:val="000000" w:themeColor="text1"/>
+          <w:sz w:val="28"/>
+          <w:szCs w:val="28"/>
+        </w:rPr>
+        <w:t>選</w:t>
+      </w:r>
+      <w:r>
+        <w:rPr>
+          <w:rFonts w:hint="eastAsia"/>
+          <w:color w:val="000000" w:themeColor="text1"/>
+          <w:sz w:val="28"/>
+          <w:szCs w:val="28"/>
+        </w:rPr>
+        <w:t xml:space="preserve"> </w:t>
+      </w:r>
+      <w:r>
+        <w:rPr>
+          <w:color w:val="000000" w:themeColor="text1"/>
+          <w:sz w:val="28"/>
+          <w:szCs w:val="28"/>
+        </w:rPr>
+        <w:t>N</w:t>
+      </w:r>
+      <w:r>
+        <w:rPr>
+          <w:rFonts w:hint="eastAsia"/>
+          <w:color w:val="000000" w:themeColor="text1"/>
+          <w:sz w:val="28"/>
+          <w:szCs w:val="28"/>
+        </w:rPr>
+        <w:t>u</w:t>
+      </w:r>
+      <w:r>
+        <w:rPr>
+          <w:color w:val="000000" w:themeColor="text1"/>
+          <w:sz w:val="28"/>
+          <w:szCs w:val="28"/>
+        </w:rPr>
+        <w:t>G</w:t>
+      </w:r>
+      <w:r>
+        <w:rPr>
+          <w:rFonts w:hint="eastAsia"/>
+          <w:color w:val="000000" w:themeColor="text1"/>
+          <w:sz w:val="28"/>
+          <w:szCs w:val="28"/>
+        </w:rPr>
+        <w:t>et</w:t>
+      </w:r>
+      <w:r>
+        <w:rPr>
+          <w:color w:val="000000" w:themeColor="text1"/>
+          <w:sz w:val="28"/>
+          <w:szCs w:val="28"/>
+        </w:rPr>
+        <w:t xml:space="preserve"> Package Manager : Add Package</w:t>
+      </w:r>
+    </w:p>
+    <w:p>
+      <w:pPr>
+        <w:tabs>
+          <w:tab w:val="left" w:pos="1695"/>
+        </w:tabs>
+        <w:ind w:left="1274" w:hangingChars="455" w:hanging="1274"/>
+      </w:pPr>
+      <w:r>
+        <w:rPr>
+          <w:color w:val="000000" w:themeColor="text1"/>
+          <w:sz w:val="28"/>
+          <w:szCs w:val="28"/>
+        </w:rPr>
+        <w:t xml:space="preserve">        </w:t>
+      </w:r>
+      <w:r>
+        <w:rPr>
+          <w:rFonts w:hint="eastAsia"/>
+          <w:color w:val="000000" w:themeColor="text1"/>
+          <w:sz w:val="28"/>
+          <w:szCs w:val="28"/>
+        </w:rPr>
+        <w:t>安裝</w:t>
+      </w:r>
+      <w:r>
+        <w:rPr>
+          <w:rFonts w:ascii="Segoe UI" w:hAnsi="Segoe UI" w:cs="Segoe UI"/>
+          <w:color w:val="171717"/>
+          <w:shd w:val="clear" w:color="auto" w:fill="FFFFFF"/>
+        </w:rPr>
+        <w:t> </w:t>
+      </w:r>
+      <w:hyperlink r:id="rId18" w:history="1">
+        <w:r>
+          <w:rPr>
+            <w:rStyle w:val="a8"/>
+            <w:rFonts w:ascii="Segoe UI" w:hAnsi="Segoe UI" w:cs="Segoe UI"/>
+            <w:shd w:val="clear" w:color="auto" w:fill="FFFFFF"/>
+          </w:rPr>
+          <w:t>Microsoft.AspNetCore.Mvc.NewtonsoftJson</w:t>
+        </w:r>
+      </w:hyperlink>
+    </w:p>
+    <w:p>
+      <w:pPr>
+        <w:tabs>
+          <w:tab w:val="left" w:pos="1695"/>
+        </w:tabs>
+        <w:ind w:left="1274" w:hangingChars="455" w:hanging="1274"/>
+        <w:rPr>
+          <w:rFonts w:ascii="Helvetica" w:hAnsi="Helvetica" w:cs="Helvetica"/>
+          <w:color w:val="505050"/>
+          <w:sz w:val="28"/>
+          <w:szCs w:val="28"/>
+          <w:shd w:val="clear" w:color="auto" w:fill="FFFFFF"/>
+        </w:rPr>
+      </w:pPr>
+      <w:r>
+        <w:rPr>
+          <w:color w:val="000000" w:themeColor="text1"/>
+          <w:sz w:val="28"/>
+          <w:szCs w:val="28"/>
+        </w:rPr>
+        <w:t>8-76</w:t>
+      </w:r>
+      <w:r>
+        <w:rPr>
+          <w:color w:val="000000" w:themeColor="text1"/>
+          <w:sz w:val="28"/>
+          <w:szCs w:val="28"/>
+        </w:rPr>
+        <w:t xml:space="preserve"> 8:36 </w:t>
+      </w:r>
+      <w:r>
+        <w:rPr>
+          <w:rFonts w:hint="eastAsia"/>
+          <w:color w:val="000000" w:themeColor="text1"/>
+          <w:sz w:val="28"/>
+          <w:szCs w:val="28"/>
+        </w:rPr>
+        <w:t>打開</w:t>
+      </w:r>
+      <w:r>
+        <w:rPr>
+          <w:rFonts w:hint="eastAsia"/>
+          <w:color w:val="000000" w:themeColor="text1"/>
+          <w:sz w:val="28"/>
+          <w:szCs w:val="28"/>
+        </w:rPr>
+        <w:t xml:space="preserve">postman </w:t>
+      </w:r>
+      <w:r>
+        <w:rPr>
+          <w:rFonts w:hint="eastAsia"/>
+          <w:color w:val="000000" w:themeColor="text1"/>
+          <w:sz w:val="28"/>
+          <w:szCs w:val="28"/>
+        </w:rPr>
+        <w:t>選</w:t>
+      </w:r>
+      <w:r>
+        <w:rPr>
+          <w:rFonts w:hint="eastAsia"/>
+          <w:color w:val="000000" w:themeColor="text1"/>
+          <w:sz w:val="28"/>
+          <w:szCs w:val="28"/>
+        </w:rPr>
+        <w:t xml:space="preserve">GET </w:t>
+      </w:r>
+      <w:r>
+        <w:rPr>
+          <w:rFonts w:hint="eastAsia"/>
+          <w:color w:val="000000" w:themeColor="text1"/>
+          <w:sz w:val="28"/>
+          <w:szCs w:val="28"/>
+        </w:rPr>
+        <w:t>貼上</w:t>
+      </w:r>
+      <w:hyperlink r:id="rId19" w:history="1">
+        <w:r>
+          <w:rPr>
+            <w:rStyle w:val="a8"/>
+            <w:rFonts w:ascii="Helvetica" w:hAnsi="Helvetica" w:cs="Helvetica"/>
+            <w:sz w:val="28"/>
+            <w:szCs w:val="28"/>
+            <w:shd w:val="clear" w:color="auto" w:fill="FFFFFF"/>
+          </w:rPr>
+          <w:t>http://localhost:5000/api/users</w:t>
+        </w:r>
+      </w:hyperlink>
+    </w:p>
+    <w:p>
+      <w:pPr>
+        <w:tabs>
+          <w:tab w:val="left" w:pos="1695"/>
+        </w:tabs>
+        <w:ind w:left="1274" w:hangingChars="455" w:hanging="1274"/>
+        <w:rPr>
+          <w:color w:val="000000" w:themeColor="text1"/>
+          <w:sz w:val="28"/>
+          <w:szCs w:val="28"/>
+        </w:rPr>
+      </w:pPr>
+      <w:r>
+        <w:rPr>
+          <w:rFonts w:hint="eastAsia"/>
+          <w:color w:val="000000" w:themeColor="text1"/>
+          <w:sz w:val="28"/>
+          <w:szCs w:val="28"/>
+        </w:rPr>
+        <w:t xml:space="preserve">         </w:t>
+      </w:r>
+      <w:r>
+        <w:rPr>
+          <w:rFonts w:hint="eastAsia"/>
+          <w:color w:val="000000" w:themeColor="text1"/>
+          <w:sz w:val="28"/>
+          <w:szCs w:val="28"/>
+        </w:rPr>
+        <w:t>會有</w:t>
+      </w:r>
+      <w:r>
+        <w:rPr>
+          <w:rStyle w:val="response-meta-status-code"/>
+          <w:rFonts w:ascii="Helvetica" w:hAnsi="Helvetica" w:cs="Helvetica"/>
+          <w:color w:val="26B47F"/>
+          <w:sz w:val="28"/>
+          <w:szCs w:val="28"/>
+          <w:shd w:val="clear" w:color="auto" w:fill="FAFAFA"/>
+        </w:rPr>
+        <w:t>401</w:t>
+      </w:r>
+      <w:r>
+        <w:rPr>
+          <w:rStyle w:val="response-meta-status-code-desc"/>
+          <w:rFonts w:ascii="Helvetica" w:hAnsi="Helvetica" w:cs="Helvetica"/>
+          <w:color w:val="26B47F"/>
+          <w:sz w:val="28"/>
+          <w:szCs w:val="28"/>
+          <w:shd w:val="clear" w:color="auto" w:fill="FAFAFA"/>
+        </w:rPr>
+        <w:t>Unauthorized,</w:t>
+      </w:r>
+      <w:r>
+        <w:rPr>
+          <w:color w:val="000000" w:themeColor="text1"/>
+          <w:sz w:val="28"/>
+          <w:szCs w:val="28"/>
+        </w:rPr>
+        <w:t>先取得</w:t>
+      </w:r>
+      <w:r>
+        <w:rPr>
+          <w:rFonts w:hint="eastAsia"/>
+          <w:color w:val="000000" w:themeColor="text1"/>
+          <w:sz w:val="28"/>
+          <w:szCs w:val="28"/>
+        </w:rPr>
+        <w:t>token</w:t>
+      </w:r>
+      <w:r>
+        <w:rPr>
+          <w:rFonts w:hint="eastAsia"/>
+          <w:color w:val="000000" w:themeColor="text1"/>
+          <w:sz w:val="28"/>
+          <w:szCs w:val="28"/>
+        </w:rPr>
+        <w:t>如下圖</w:t>
+      </w:r>
+      <w:r>
+        <w:rPr>
+          <w:rFonts w:hint="eastAsia"/>
+          <w:color w:val="000000" w:themeColor="text1"/>
+          <w:sz w:val="28"/>
+          <w:szCs w:val="28"/>
+        </w:rPr>
+        <w:t>:</w:t>
+      </w:r>
+    </w:p>
+    <w:p>
+      <w:pPr>
+        <w:tabs>
+          <w:tab w:val="left" w:pos="1695"/>
+        </w:tabs>
+        <w:ind w:left="1274" w:hangingChars="455" w:hanging="1274"/>
+        <w:rPr>
+          <w:color w:val="000000" w:themeColor="text1"/>
+          <w:sz w:val="28"/>
+          <w:szCs w:val="28"/>
+        </w:rPr>
+      </w:pPr>
+      <w:r>
+        <w:rPr>
+          <w:rFonts w:hint="eastAsia"/>
+          <w:color w:val="000000" w:themeColor="text1"/>
+          <w:sz w:val="28"/>
+          <w:szCs w:val="28"/>
+        </w:rPr>
+        <w:t xml:space="preserve">          1:</w:t>
+      </w:r>
+      <w:r>
+        <w:rPr>
+          <w:rFonts w:hint="eastAsia"/>
+          <w:color w:val="000000" w:themeColor="text1"/>
+          <w:sz w:val="28"/>
+          <w:szCs w:val="28"/>
+        </w:rPr>
+        <w:t>選</w:t>
+      </w:r>
+      <w:r>
+        <w:rPr>
+          <w:rFonts w:hint="eastAsia"/>
+          <w:color w:val="000000" w:themeColor="text1"/>
+          <w:sz w:val="28"/>
+          <w:szCs w:val="28"/>
+        </w:rPr>
+        <w:t xml:space="preserve">post </w:t>
+      </w:r>
+      <w:r>
+        <w:rPr>
+          <w:rFonts w:hint="eastAsia"/>
+          <w:color w:val="000000" w:themeColor="text1"/>
+          <w:sz w:val="28"/>
+          <w:szCs w:val="28"/>
+        </w:rPr>
+        <w:t>貼上</w:t>
+      </w:r>
+      <w:hyperlink r:id="rId20" w:history="1">
+        <w:r>
+          <w:rPr>
+            <w:color w:val="000000" w:themeColor="text1"/>
+            <w:sz w:val="28"/>
+            <w:szCs w:val="28"/>
+          </w:rPr>
+          <w:t>http://localhost:5000/api/auth/Login</w:t>
+        </w:r>
+      </w:hyperlink>
+    </w:p>
+    <w:p>
+      <w:pPr>
+        <w:pStyle w:val="a3"/>
+        <w:tabs>
+          <w:tab w:val="left" w:pos="1695"/>
+        </w:tabs>
+        <w:ind w:leftChars="0" w:left="360"/>
+        <w:rPr>
+          <w:color w:val="000000" w:themeColor="text1"/>
+          <w:sz w:val="28"/>
+          <w:szCs w:val="28"/>
+        </w:rPr>
+      </w:pPr>
+      <w:r>
+        <w:rPr>
+          <w:rFonts w:hint="eastAsia"/>
+          <w:color w:val="000000" w:themeColor="text1"/>
+          <w:sz w:val="28"/>
+          <w:szCs w:val="28"/>
+        </w:rPr>
+        <w:t xml:space="preserve">        2.</w:t>
+      </w:r>
+      <w:r>
+        <w:rPr>
+          <w:rFonts w:hint="eastAsia"/>
+          <w:color w:val="000000" w:themeColor="text1"/>
+          <w:sz w:val="28"/>
+          <w:szCs w:val="28"/>
+        </w:rPr>
+        <w:t>body</w:t>
+      </w:r>
+      <w:r>
+        <w:rPr>
+          <w:rFonts w:hint="eastAsia"/>
+          <w:color w:val="000000" w:themeColor="text1"/>
+          <w:sz w:val="28"/>
+          <w:szCs w:val="28"/>
+        </w:rPr>
+        <w:t>內貼上</w:t>
+      </w:r>
+    </w:p>
+    <w:p>
+      <w:pPr>
+        <w:pStyle w:val="a3"/>
+        <w:tabs>
+          <w:tab w:val="left" w:pos="1695"/>
+        </w:tabs>
+        <w:ind w:leftChars="0" w:left="360" w:firstLineChars="124" w:firstLine="347"/>
+        <w:rPr>
+          <w:color w:val="000000" w:themeColor="text1"/>
+          <w:sz w:val="28"/>
+          <w:szCs w:val="28"/>
+        </w:rPr>
+      </w:pPr>
+      <w:r>
+        <w:rPr>
+          <w:rFonts w:hint="eastAsia"/>
+          <w:color w:val="000000" w:themeColor="text1"/>
+          <w:sz w:val="28"/>
+          <w:szCs w:val="28"/>
+        </w:rPr>
+        <w:t xml:space="preserve">      </w:t>
+      </w:r>
+      <w:r>
+        <w:rPr>
+          <w:color w:val="000000" w:themeColor="text1"/>
+          <w:sz w:val="28"/>
+          <w:szCs w:val="28"/>
+        </w:rPr>
+        <w:t>{</w:t>
+      </w:r>
+      <w:r>
+        <w:rPr>
+          <w:rFonts w:hint="eastAsia"/>
+          <w:color w:val="000000" w:themeColor="text1"/>
+          <w:sz w:val="28"/>
+          <w:szCs w:val="28"/>
+        </w:rPr>
+        <w:t xml:space="preserve"> "</w:t>
+      </w:r>
+      <w:r>
+        <w:rPr>
+          <w:color w:val="000000" w:themeColor="text1"/>
+          <w:sz w:val="28"/>
+          <w:szCs w:val="28"/>
+        </w:rPr>
+        <w:t>Username" : "lola",</w:t>
+      </w:r>
+    </w:p>
+    <w:p>
+      <w:pPr>
+        <w:tabs>
+          <w:tab w:val="left" w:pos="1695"/>
+        </w:tabs>
+        <w:ind w:leftChars="177" w:left="1699" w:hangingChars="455" w:hanging="1274"/>
+        <w:rPr>
+          <w:color w:val="000000" w:themeColor="text1"/>
+          <w:sz w:val="28"/>
+          <w:szCs w:val="28"/>
+        </w:rPr>
+      </w:pPr>
+      <w:r>
+        <w:rPr>
+          <w:color w:val="000000" w:themeColor="text1"/>
+          <w:sz w:val="28"/>
+          <w:szCs w:val="28"/>
+        </w:rPr>
+        <w:tab/>
+        <w:t>"Password" : "password"</w:t>
+      </w:r>
+      <w:r>
+        <w:rPr>
+          <w:color w:val="000000" w:themeColor="text1"/>
+          <w:sz w:val="28"/>
+          <w:szCs w:val="28"/>
+        </w:rPr>
+        <w:t xml:space="preserve"> </w:t>
+      </w:r>
+      <w:r>
+        <w:rPr>
+          <w:rFonts w:hint="eastAsia"/>
+          <w:color w:val="000000" w:themeColor="text1"/>
+          <w:sz w:val="28"/>
+          <w:szCs w:val="28"/>
+        </w:rPr>
+        <w:t xml:space="preserve">         </w:t>
+      </w:r>
+      <w:r>
+        <w:rPr>
+          <w:color w:val="000000" w:themeColor="text1"/>
+          <w:sz w:val="28"/>
+          <w:szCs w:val="28"/>
+        </w:rPr>
+        <w:t>}</w:t>
+      </w:r>
+    </w:p>
+    <w:p>
+      <w:pPr>
+        <w:tabs>
+          <w:tab w:val="left" w:pos="1695"/>
+        </w:tabs>
+        <w:ind w:leftChars="118" w:left="1697" w:hangingChars="505" w:hanging="1414"/>
+        <w:rPr>
+          <w:color w:val="000000" w:themeColor="text1"/>
+          <w:sz w:val="28"/>
+          <w:szCs w:val="28"/>
+        </w:rPr>
+      </w:pPr>
+      <w:r>
+        <w:rPr>
+          <w:rFonts w:hint="eastAsia"/>
+          <w:color w:val="000000" w:themeColor="text1"/>
+          <w:sz w:val="28"/>
+          <w:szCs w:val="28"/>
+        </w:rPr>
+        <w:t xml:space="preserve">        3.</w:t>
+      </w:r>
+      <w:r>
+        <w:rPr>
+          <w:rFonts w:hint="eastAsia"/>
+          <w:color w:val="000000" w:themeColor="text1"/>
+          <w:sz w:val="28"/>
+          <w:szCs w:val="28"/>
+        </w:rPr>
+        <w:t>剪下</w:t>
+      </w:r>
+      <w:r>
+        <w:rPr>
+          <w:rFonts w:hint="eastAsia"/>
+          <w:color w:val="000000" w:themeColor="text1"/>
+          <w:sz w:val="28"/>
+          <w:szCs w:val="28"/>
+        </w:rPr>
+        <w:t>token</w:t>
+      </w:r>
+    </w:p>
+    <w:p>
+      <w:pPr>
+        <w:tabs>
+          <w:tab w:val="left" w:pos="1695"/>
+        </w:tabs>
+        <w:ind w:left="1092" w:hangingChars="455" w:hanging="1092"/>
+        <w:rPr>
+          <w:color w:val="000000" w:themeColor="text1"/>
+          <w:sz w:val="28"/>
+          <w:szCs w:val="28"/>
+        </w:rPr>
+      </w:pPr>
+      <w:r>
+        <w:rPr>
+          <w:noProof/>
+        </w:rPr>
+        <w:drawing>
+          <wp:inline distT="0" distB="0" distL="0" distR="0" wp14:anchorId="758091A3" wp14:editId="65994808">
+            <wp:extent cx="6076950" cy="4381500"/>
+            <wp:effectExtent l="0" t="0" r="0" b="0"/>
+            <wp:docPr id="1" name="圖片 1"/>
+            <wp:cNvGraphicFramePr>
+              <a:graphicFrameLocks xmlns:a="http://schemas.openxmlformats.org/drawingml/2006/main" noChangeAspect="1"/>
+            </wp:cNvGraphicFramePr>
+            <a:graphic xmlns:a="http://schemas.openxmlformats.org/drawingml/2006/main">
+              <a:graphicData uri="http://schemas.openxmlformats.org/drawingml/2006/picture">
+                <pic:pic xmlns:pic="http://schemas.openxmlformats.org/drawingml/2006/picture">
+                  <pic:nvPicPr>
+                    <pic:cNvPr id="1" name=""/>
+                    <pic:cNvPicPr/>
+                  </pic:nvPicPr>
+                  <pic:blipFill>
+                    <a:blip r:embed="rId21"/>
+                    <a:stretch>
+                      <a:fillRect/>
+                    </a:stretch>
+                  </pic:blipFill>
+                  <pic:spPr>
+                    <a:xfrm>
+                      <a:off x="0" y="0"/>
+                      <a:ext cx="6076950" cy="4381500"/>
+                    </a:xfrm>
+                    <a:prstGeom prst="rect">
+                      <a:avLst/>
+                    </a:prstGeom>
+                  </pic:spPr>
+                </pic:pic>
+              </a:graphicData>
+            </a:graphic>
+          </wp:inline>
+        </w:drawing>
+      </w:r>
+    </w:p>
+    <w:p>
+      <w:pPr>
+        <w:pStyle w:val="a3"/>
+        <w:tabs>
+          <w:tab w:val="left" w:pos="1695"/>
+        </w:tabs>
+        <w:ind w:leftChars="0" w:left="360"/>
+        <w:rPr>
+          <w:rFonts w:ascii="Helvetica" w:hAnsi="Helvetica" w:cs="Helvetica"/>
+          <w:color w:val="505050"/>
+          <w:sz w:val="28"/>
+          <w:szCs w:val="28"/>
+          <w:shd w:val="clear" w:color="auto" w:fill="FFFFFF"/>
+        </w:rPr>
+      </w:pPr>
+      <w:r>
+        <w:rPr>
+          <w:rFonts w:hint="eastAsia"/>
+          <w:color w:val="000000" w:themeColor="text1"/>
+          <w:sz w:val="28"/>
+          <w:szCs w:val="28"/>
+        </w:rPr>
+        <w:lastRenderedPageBreak/>
+        <w:t xml:space="preserve">    4.</w:t>
+      </w:r>
+      <w:r>
+        <w:rPr>
+          <w:rFonts w:hint="eastAsia"/>
+          <w:color w:val="000000" w:themeColor="text1"/>
+          <w:sz w:val="28"/>
+          <w:szCs w:val="28"/>
+        </w:rPr>
+        <w:t>再至頁面選</w:t>
+      </w:r>
+      <w:r>
+        <w:rPr>
+          <w:rFonts w:hint="eastAsia"/>
+          <w:color w:val="000000" w:themeColor="text1"/>
+          <w:sz w:val="28"/>
+          <w:szCs w:val="28"/>
+        </w:rPr>
+        <w:t xml:space="preserve">GET </w:t>
+      </w:r>
+      <w:r>
+        <w:rPr>
+          <w:rFonts w:hint="eastAsia"/>
+          <w:color w:val="000000" w:themeColor="text1"/>
+          <w:sz w:val="28"/>
+          <w:szCs w:val="28"/>
+        </w:rPr>
+        <w:t>貼上</w:t>
+      </w:r>
+      <w:hyperlink r:id="rId22" w:history="1">
+        <w:r>
+          <w:rPr>
+            <w:rStyle w:val="a8"/>
+            <w:rFonts w:ascii="Helvetica" w:hAnsi="Helvetica" w:cs="Helvetica"/>
+            <w:sz w:val="28"/>
+            <w:szCs w:val="28"/>
+            <w:shd w:val="clear" w:color="auto" w:fill="FFFFFF"/>
+          </w:rPr>
+          <w:t>http://localhost:5000/api/users</w:t>
+        </w:r>
+      </w:hyperlink>
+    </w:p>
+    <w:p>
+      <w:pPr>
+        <w:pStyle w:val="a3"/>
+        <w:tabs>
+          <w:tab w:val="left" w:pos="1695"/>
+        </w:tabs>
+        <w:ind w:leftChars="0" w:left="360"/>
+        <w:rPr>
+          <w:rFonts w:ascii="Helvetica" w:hAnsi="Helvetica" w:cs="Helvetica"/>
+          <w:color w:val="505050"/>
+          <w:sz w:val="28"/>
+          <w:szCs w:val="28"/>
+          <w:shd w:val="clear" w:color="auto" w:fill="FFFFFF"/>
+        </w:rPr>
+      </w:pPr>
+      <w:r>
+        <w:rPr>
+          <w:rFonts w:hint="eastAsia"/>
+          <w:color w:val="000000" w:themeColor="text1"/>
+          <w:sz w:val="28"/>
+          <w:szCs w:val="28"/>
+        </w:rPr>
+        <w:t xml:space="preserve">    5.</w:t>
+      </w:r>
+      <w:r>
+        <w:rPr>
+          <w:rFonts w:hint="eastAsia"/>
+          <w:color w:val="000000" w:themeColor="text1"/>
+          <w:sz w:val="28"/>
+          <w:szCs w:val="28"/>
+        </w:rPr>
+        <w:t>選</w:t>
+      </w:r>
+      <w:r>
+        <w:rPr>
+          <w:color w:val="000000" w:themeColor="text1"/>
+          <w:sz w:val="28"/>
+          <w:szCs w:val="28"/>
+        </w:rPr>
+        <w:t>H</w:t>
+      </w:r>
+      <w:r>
+        <w:rPr>
+          <w:rFonts w:hint="eastAsia"/>
+          <w:color w:val="000000" w:themeColor="text1"/>
+          <w:sz w:val="28"/>
+          <w:szCs w:val="28"/>
+        </w:rPr>
+        <w:t>ead</w:t>
+      </w:r>
+      <w:r>
+        <w:rPr>
+          <w:color w:val="000000" w:themeColor="text1"/>
+          <w:sz w:val="28"/>
+          <w:szCs w:val="28"/>
+        </w:rPr>
+        <w:t xml:space="preserve">ers </w:t>
+      </w:r>
+      <w:r>
+        <w:rPr>
+          <w:rFonts w:hint="eastAsia"/>
+          <w:color w:val="000000" w:themeColor="text1"/>
+          <w:sz w:val="28"/>
+          <w:szCs w:val="28"/>
+        </w:rPr>
+        <w:t xml:space="preserve">,key </w:t>
+      </w:r>
+      <w:r>
+        <w:rPr>
+          <w:rFonts w:hint="eastAsia"/>
+          <w:color w:val="000000" w:themeColor="text1"/>
+          <w:sz w:val="28"/>
+          <w:szCs w:val="28"/>
+        </w:rPr>
+        <w:t>輸入</w:t>
+      </w:r>
+      <w:r>
+        <w:rPr>
+          <w:rFonts w:ascii="Helvetica" w:hAnsi="Helvetica" w:cs="Helvetica"/>
+          <w:color w:val="505050"/>
+          <w:sz w:val="28"/>
+          <w:szCs w:val="28"/>
+          <w:shd w:val="clear" w:color="auto" w:fill="FFFFFF"/>
+        </w:rPr>
+        <w:t>Authorization</w:t>
+      </w:r>
+      <w:r>
+        <w:rPr>
+          <w:rFonts w:ascii="Helvetica" w:hAnsi="Helvetica" w:cs="Helvetica"/>
+          <w:color w:val="505050"/>
+          <w:sz w:val="28"/>
+          <w:szCs w:val="28"/>
+          <w:shd w:val="clear" w:color="auto" w:fill="FFFFFF"/>
+        </w:rPr>
+        <w:t>,</w:t>
+      </w:r>
+      <w:r>
+        <w:rPr>
+          <w:rFonts w:ascii="Helvetica" w:hAnsi="Helvetica" w:cs="Helvetica" w:hint="eastAsia"/>
+          <w:color w:val="505050"/>
+          <w:sz w:val="28"/>
+          <w:szCs w:val="28"/>
+          <w:shd w:val="clear" w:color="auto" w:fill="FFFFFF"/>
+        </w:rPr>
+        <w:t xml:space="preserve">value </w:t>
+      </w:r>
+      <w:r>
+        <w:rPr>
+          <w:rFonts w:ascii="Helvetica" w:hAnsi="Helvetica" w:cs="Helvetica" w:hint="eastAsia"/>
+          <w:color w:val="505050"/>
+          <w:sz w:val="28"/>
+          <w:szCs w:val="28"/>
+          <w:shd w:val="clear" w:color="auto" w:fill="FFFFFF"/>
+        </w:rPr>
+        <w:t>輸入</w:t>
+      </w:r>
+      <w:r>
+        <w:rPr>
+          <w:rFonts w:ascii="Helvetica" w:hAnsi="Helvetica" w:cs="Helvetica"/>
+          <w:color w:val="505050"/>
+          <w:sz w:val="28"/>
+          <w:szCs w:val="28"/>
+          <w:shd w:val="clear" w:color="auto" w:fill="FFFFFF"/>
+        </w:rPr>
+        <w:t>Bearer</w:t>
+      </w:r>
+      <w:r>
+        <w:rPr>
+          <w:rFonts w:ascii="Helvetica" w:hAnsi="Helvetica" w:cs="Helvetica" w:hint="eastAsia"/>
+          <w:color w:val="505050"/>
+          <w:sz w:val="28"/>
+          <w:szCs w:val="28"/>
+          <w:shd w:val="clear" w:color="auto" w:fill="FFFFFF"/>
+        </w:rPr>
+        <w:t xml:space="preserve"> </w:t>
+      </w:r>
+      <w:r>
+        <w:rPr>
+          <w:rFonts w:ascii="Helvetica" w:hAnsi="Helvetica" w:cs="Helvetica" w:hint="eastAsia"/>
+          <w:color w:val="505050"/>
+          <w:sz w:val="28"/>
+          <w:szCs w:val="28"/>
+          <w:shd w:val="clear" w:color="auto" w:fill="FFFFFF"/>
+        </w:rPr>
+        <w:t>空</w:t>
+      </w:r>
+    </w:p>
+    <w:p>
+      <w:pPr>
+        <w:pStyle w:val="a3"/>
+        <w:tabs>
+          <w:tab w:val="left" w:pos="1695"/>
+        </w:tabs>
+        <w:ind w:leftChars="0" w:left="360"/>
+        <w:rPr>
+          <w:color w:val="000000" w:themeColor="text1"/>
+          <w:sz w:val="28"/>
+          <w:szCs w:val="28"/>
+        </w:rPr>
+      </w:pPr>
+      <w:r>
+        <w:rPr>
+          <w:rFonts w:hint="eastAsia"/>
+          <w:color w:val="000000" w:themeColor="text1"/>
+          <w:sz w:val="28"/>
+          <w:szCs w:val="28"/>
+        </w:rPr>
+        <w:t xml:space="preserve">     1</w:t>
+      </w:r>
+      <w:r>
+        <w:rPr>
+          <w:rFonts w:hint="eastAsia"/>
+          <w:color w:val="000000" w:themeColor="text1"/>
+          <w:sz w:val="28"/>
+          <w:szCs w:val="28"/>
+        </w:rPr>
+        <w:t>格</w:t>
+      </w:r>
+      <w:r>
+        <w:rPr>
+          <w:rFonts w:hint="eastAsia"/>
+          <w:color w:val="000000" w:themeColor="text1"/>
+          <w:sz w:val="28"/>
+          <w:szCs w:val="28"/>
+        </w:rPr>
+        <w:t>,</w:t>
+      </w:r>
+      <w:r>
+        <w:rPr>
+          <w:rFonts w:hint="eastAsia"/>
+          <w:color w:val="000000" w:themeColor="text1"/>
+          <w:sz w:val="28"/>
+          <w:szCs w:val="28"/>
+        </w:rPr>
+        <w:t>貼上剛剛的</w:t>
+      </w:r>
+      <w:r>
+        <w:rPr>
+          <w:rFonts w:hint="eastAsia"/>
+          <w:color w:val="000000" w:themeColor="text1"/>
+          <w:sz w:val="28"/>
+          <w:szCs w:val="28"/>
+        </w:rPr>
+        <w:t>token</w:t>
+      </w:r>
+      <w:r>
+        <w:rPr>
+          <w:rFonts w:hint="eastAsia"/>
+          <w:color w:val="000000" w:themeColor="text1"/>
+          <w:sz w:val="28"/>
+          <w:szCs w:val="28"/>
+        </w:rPr>
+        <w:t xml:space="preserve">, </w:t>
+      </w:r>
+      <w:r>
+        <w:rPr>
+          <w:rFonts w:hint="eastAsia"/>
+          <w:color w:val="000000" w:themeColor="text1"/>
+          <w:sz w:val="28"/>
+          <w:szCs w:val="28"/>
+        </w:rPr>
+        <w:t>送出即可</w:t>
+      </w:r>
+      <w:r>
+        <w:rPr>
+          <w:rFonts w:hint="eastAsia"/>
+          <w:color w:val="000000" w:themeColor="text1"/>
+          <w:sz w:val="28"/>
+          <w:szCs w:val="28"/>
+        </w:rPr>
+        <w:t>,</w:t>
+      </w:r>
+      <w:r>
+        <w:rPr>
+          <w:rFonts w:hint="eastAsia"/>
+          <w:color w:val="000000" w:themeColor="text1"/>
+          <w:sz w:val="28"/>
+          <w:szCs w:val="28"/>
+        </w:rPr>
+        <w:t>如下圖</w:t>
+      </w:r>
+      <w:r>
+        <w:rPr>
+          <w:rFonts w:hint="eastAsia"/>
+          <w:color w:val="000000" w:themeColor="text1"/>
+          <w:sz w:val="28"/>
+          <w:szCs w:val="28"/>
+        </w:rPr>
+        <w:t>:</w:t>
+      </w:r>
+    </w:p>
+    <w:p>
+      <w:pPr>
+        <w:pStyle w:val="a3"/>
+        <w:tabs>
+          <w:tab w:val="left" w:pos="1695"/>
+        </w:tabs>
+        <w:ind w:leftChars="0" w:left="360"/>
+        <w:rPr>
+          <w:rFonts w:ascii="Helvetica" w:hAnsi="Helvetica" w:cs="Helvetica"/>
+          <w:color w:val="505050"/>
+          <w:sz w:val="28"/>
+          <w:szCs w:val="28"/>
+          <w:shd w:val="clear" w:color="auto" w:fill="FFFFFF"/>
+        </w:rPr>
+      </w:pPr>
+      <w:r>
+        <w:rPr>
+          <w:noProof/>
+        </w:rPr>
+        <w:drawing>
+          <wp:inline distT="0" distB="0" distL="0" distR="0" wp14:anchorId="6BC01EA4" wp14:editId="699A10D4">
+            <wp:extent cx="5274310" cy="2966720"/>
+            <wp:effectExtent l="0" t="0" r="2540" b="5080"/>
+            <wp:docPr id="2" name="圖片 2"/>
+            <wp:cNvGraphicFramePr>
+              <a:graphicFrameLocks xmlns:a="http://schemas.openxmlformats.org/drawingml/2006/main" noChangeAspect="1"/>
+            </wp:cNvGraphicFramePr>
+            <a:graphic xmlns:a="http://schemas.openxmlformats.org/drawingml/2006/main">
+              <a:graphicData uri="http://schemas.openxmlformats.org/drawingml/2006/picture">
+                <pic:pic xmlns:pic="http://schemas.openxmlformats.org/drawingml/2006/picture">
+                  <pic:nvPicPr>
+                    <pic:cNvPr id="1" name=""/>
+                    <pic:cNvPicPr/>
+                  </pic:nvPicPr>
+                  <pic:blipFill>
+                    <a:blip r:embed="rId23"/>
+                    <a:stretch>
+                      <a:fillRect/>
+                    </a:stretch>
+                  </pic:blipFill>
+                  <pic:spPr>
+                    <a:xfrm>
+                      <a:off x="0" y="0"/>
+                      <a:ext cx="5274310" cy="2966720"/>
+                    </a:xfrm>
+                    <a:prstGeom prst="rect">
+                      <a:avLst/>
+                    </a:prstGeom>
+                  </pic:spPr>
+                </pic:pic>
+              </a:graphicData>
+            </a:graphic>
+          </wp:inline>
+        </w:drawing>
+      </w:r>
+      <w:r>
+        <w:rPr>
+          <w:rFonts w:ascii="Helvetica" w:hAnsi="Helvetica" w:cs="Helvetica" w:hint="eastAsia"/>
+          <w:color w:val="505050"/>
+          <w:sz w:val="28"/>
+          <w:szCs w:val="28"/>
+          <w:shd w:val="clear" w:color="auto" w:fill="FFFFFF"/>
+        </w:rPr>
+        <w:t xml:space="preserve"> </w:t>
+      </w:r>
+    </w:p>
+    <w:p>
+      <w:pPr>
+        <w:pStyle w:val="a3"/>
+        <w:tabs>
+          <w:tab w:val="left" w:pos="1695"/>
+        </w:tabs>
+        <w:ind w:leftChars="0" w:left="360"/>
+        <w:rPr>
+          <w:rFonts w:ascii="Helvetica" w:hAnsi="Helvetica" w:cs="Helvetica"/>
+          <w:color w:val="505050"/>
+          <w:sz w:val="28"/>
+          <w:szCs w:val="28"/>
+          <w:shd w:val="clear" w:color="auto" w:fill="FFFFFF"/>
+        </w:rPr>
+      </w:pPr>
+    </w:p>
+    <w:p>
+      <w:pPr>
+        <w:pStyle w:val="a3"/>
+        <w:tabs>
+          <w:tab w:val="left" w:pos="1695"/>
+        </w:tabs>
+        <w:ind w:leftChars="0" w:left="360"/>
+        <w:rPr>
+          <w:rFonts w:ascii="Helvetica" w:hAnsi="Helvetica" w:cs="Helvetica"/>
+          <w:color w:val="505050"/>
+          <w:sz w:val="28"/>
+          <w:szCs w:val="28"/>
+          <w:shd w:val="clear" w:color="auto" w:fill="FFFFFF"/>
+        </w:rPr>
+      </w:pPr>
+    </w:p>
+    <w:p>
+      <w:pPr>
+        <w:rPr>
+          <w:color w:val="000000" w:themeColor="text1"/>
+          <w:sz w:val="28"/>
+          <w:szCs w:val="28"/>
+        </w:rPr>
+      </w:pPr>
+      <w:r>
+        <w:rPr>
+          <w:rFonts w:hint="eastAsia"/>
+          <w:color w:val="000000" w:themeColor="text1"/>
+          <w:sz w:val="28"/>
+          <w:szCs w:val="28"/>
+        </w:rPr>
+        <w:t>8-7</w:t>
+      </w:r>
+      <w:r>
+        <w:rPr>
+          <w:rFonts w:hint="eastAsia"/>
+          <w:color w:val="000000" w:themeColor="text1"/>
+          <w:sz w:val="28"/>
+          <w:szCs w:val="28"/>
+        </w:rPr>
+        <w:t>8</w:t>
+      </w:r>
+      <w:r>
+        <w:rPr>
+          <w:rFonts w:hint="eastAsia"/>
+          <w:color w:val="000000" w:themeColor="text1"/>
+          <w:sz w:val="28"/>
+          <w:szCs w:val="28"/>
+        </w:rPr>
+        <w:t xml:space="preserve"> </w:t>
+      </w:r>
+      <w:r>
+        <w:rPr>
+          <w:rFonts w:hint="eastAsia"/>
+          <w:color w:val="000000" w:themeColor="text1"/>
+          <w:sz w:val="28"/>
+          <w:szCs w:val="28"/>
+        </w:rPr>
+        <w:t>0</w:t>
+      </w:r>
+      <w:r>
+        <w:rPr>
+          <w:rFonts w:hint="eastAsia"/>
+          <w:color w:val="000000" w:themeColor="text1"/>
+          <w:sz w:val="28"/>
+          <w:szCs w:val="28"/>
+        </w:rPr>
+        <w:t>:</w:t>
+      </w:r>
+      <w:r>
+        <w:rPr>
+          <w:rFonts w:hint="eastAsia"/>
+          <w:color w:val="000000" w:themeColor="text1"/>
+          <w:sz w:val="28"/>
+          <w:szCs w:val="28"/>
+        </w:rPr>
+        <w:t>50</w:t>
+      </w:r>
+      <w:r>
+        <w:rPr>
+          <w:color w:val="000000" w:themeColor="text1"/>
+          <w:sz w:val="28"/>
+          <w:szCs w:val="28"/>
+        </w:rPr>
+        <w:t xml:space="preserve"> Ctrl+shift+p</w:t>
+      </w:r>
+      <w:r>
+        <w:rPr>
+          <w:rFonts w:hint="eastAsia"/>
+          <w:color w:val="000000" w:themeColor="text1"/>
+          <w:sz w:val="28"/>
+          <w:szCs w:val="28"/>
+        </w:rPr>
+        <w:t>選</w:t>
+      </w:r>
+      <w:r>
+        <w:rPr>
+          <w:rFonts w:hint="eastAsia"/>
+          <w:color w:val="000000" w:themeColor="text1"/>
+          <w:sz w:val="28"/>
+          <w:szCs w:val="28"/>
+        </w:rPr>
+        <w:t xml:space="preserve"> </w:t>
+      </w:r>
+      <w:r>
+        <w:rPr>
+          <w:color w:val="000000" w:themeColor="text1"/>
+          <w:sz w:val="28"/>
+          <w:szCs w:val="28"/>
+        </w:rPr>
+        <w:t>N</w:t>
+      </w:r>
+      <w:r>
+        <w:rPr>
+          <w:rFonts w:hint="eastAsia"/>
+          <w:color w:val="000000" w:themeColor="text1"/>
+          <w:sz w:val="28"/>
+          <w:szCs w:val="28"/>
+        </w:rPr>
+        <w:t>u</w:t>
+      </w:r>
+      <w:r>
+        <w:rPr>
+          <w:color w:val="000000" w:themeColor="text1"/>
+          <w:sz w:val="28"/>
+          <w:szCs w:val="28"/>
+        </w:rPr>
+        <w:t>G</w:t>
+      </w:r>
+      <w:r>
+        <w:rPr>
+          <w:rFonts w:hint="eastAsia"/>
+          <w:color w:val="000000" w:themeColor="text1"/>
+          <w:sz w:val="28"/>
+          <w:szCs w:val="28"/>
+        </w:rPr>
+        <w:t>et</w:t>
+      </w:r>
+      <w:r>
+        <w:rPr>
+          <w:color w:val="000000" w:themeColor="text1"/>
+          <w:sz w:val="28"/>
+          <w:szCs w:val="28"/>
+        </w:rPr>
+        <w:t xml:space="preserve"> Package Manager : Add Package</w:t>
+      </w:r>
+    </w:p>
+    <w:p>
+      <w:pPr>
+        <w:pStyle w:val="a3"/>
+        <w:tabs>
+          <w:tab w:val="left" w:pos="1695"/>
+        </w:tabs>
+        <w:ind w:leftChars="0" w:left="360"/>
+        <w:rPr>
+          <w:rFonts w:hint="eastAsia"/>
+          <w:color w:val="000000" w:themeColor="text1"/>
+          <w:sz w:val="28"/>
+          <w:szCs w:val="28"/>
+        </w:rPr>
+      </w:pPr>
+      <w:r>
+        <w:rPr>
+          <w:color w:val="000000" w:themeColor="text1"/>
+          <w:sz w:val="28"/>
+          <w:szCs w:val="28"/>
+        </w:rPr>
+        <w:t xml:space="preserve">        </w:t>
+      </w:r>
+      <w:r>
+        <w:rPr>
+          <w:rFonts w:hint="eastAsia"/>
+          <w:color w:val="000000" w:themeColor="text1"/>
+          <w:sz w:val="28"/>
+          <w:szCs w:val="28"/>
+        </w:rPr>
+        <w:t>安裝</w:t>
+      </w:r>
+      <w:r>
+        <w:rPr>
+          <w:rFonts w:ascii="Segoe UI" w:hAnsi="Segoe UI" w:cs="Segoe UI"/>
+          <w:color w:val="171717"/>
+          <w:shd w:val="clear" w:color="auto" w:fill="FFFFFF"/>
+        </w:rPr>
+        <w:t> </w:t>
+      </w:r>
+      <w:r>
+        <w:rPr>
+          <w:rFonts w:ascii="Segoe UI" w:hAnsi="Segoe UI" w:cs="Segoe UI" w:hint="eastAsia"/>
+          <w:color w:val="171717"/>
+          <w:shd w:val="clear" w:color="auto" w:fill="FFFFFF"/>
+        </w:rPr>
+        <w:t>AutoMapper</w:t>
+      </w:r>
+      <w:r>
+        <w:rPr>
+          <w:rFonts w:ascii="Segoe UI" w:hAnsi="Segoe UI" w:cs="Segoe UI"/>
+          <w:color w:val="171717"/>
+          <w:shd w:val="clear" w:color="auto" w:fill="FFFFFF"/>
+        </w:rPr>
+        <w:sym w:font="Wingdings" w:char="F0E0"/>
+      </w:r>
+      <w:r>
+        <w:rPr>
+          <w:rFonts w:ascii="Segoe UI" w:hAnsi="Segoe UI" w:cs="Segoe UI"/>
+          <w:color w:val="171717"/>
+          <w:shd w:val="clear" w:color="auto" w:fill="FFFFFF"/>
+        </w:rPr>
+        <w:t>AutoMapper.extensions.Microsoft.Dependency</w:t>
+      </w:r>
       <w:bookmarkStart w:id="0" w:name="_GoBack"/>
       <w:bookmarkEnd w:id="0"/>
       <w:r>
         <w:rPr>
-          <w:color w:val="000000" w:themeColor="text1"/>
-          <w:sz w:val="28"/>
-          <w:szCs w:val="28"/>
-        </w:rPr>
-        <w:t>ng g guard auth --skipTests</w:t>
+          <w:rFonts w:ascii="Segoe UI" w:hAnsi="Segoe UI" w:cs="Segoe UI"/>
+          <w:color w:val="171717"/>
+          <w:shd w:val="clear" w:color="auto" w:fill="FFFFFF"/>
+        </w:rPr>
+        <w:t>Injection</w:t>
       </w:r>
     </w:p>
     <w:sectPr>
@@ -6496,6 +8724,16 @@
       <w:szCs w:val="24"/>
     </w:rPr>
   </w:style>
+  <w:style w:type="character" w:customStyle="1" w:styleId="response-meta-status-code">
+    <w:name w:val="response-meta-status-code"/>
+    <w:basedOn w:val="a0"/>
+    <w:rsid w:val="00AB541F"/>
+  </w:style>
+  <w:style w:type="character" w:customStyle="1" w:styleId="response-meta-status-code-desc">
+    <w:name w:val="response-meta-status-code-desc"/>
+    <w:basedOn w:val="a0"/>
+    <w:rsid w:val="00AB541F"/>
+  </w:style>
 </w:styles>
 </file>
 

</xml_diff>